<commit_message>
hoàn thành GUI DESIGN.docx cho giỏ hàng và thực đơn chỉnh sửa lại 1 số wireframe liên quan
</commit_message>
<xml_diff>
--- a/doc/GUI DESIGN.docx
+++ b/doc/GUI DESIGN.docx
@@ -873,32 +873,56 @@
                 <w:sz w:val="28"/>
                 <w:szCs w:val="28"/>
               </w:rPr>
-              <w:t>Click confirm to redirect to Order Info page</w:t>
-            </w:r>
-          </w:p>
-          <w:p>
-            <w:pPr>
-              <w:pStyle w:val="ListParagraph"/>
-              <w:numPr>
-                <w:ilvl w:val="0"/>
-                <w:numId w:val="9"/>
-              </w:numPr>
-              <w:spacing w:beforeLines="120" w:before="288" w:afterLines="120" w:after="288" w:line="360" w:lineRule="auto"/>
-              <w:ind w:hanging="720"/>
-              <w:contextualSpacing/>
+              <w:t>Click C</w:t>
+            </w:r>
+            <w:r>
               <w:rPr>
                 <w:rFonts w:ascii="Times New Roman" w:hAnsi="Times New Roman" w:cs="Times New Roman"/>
                 <w:sz w:val="28"/>
                 <w:szCs w:val="28"/>
               </w:rPr>
-            </w:pPr>
-            <w:r>
+              <w:t>onfirm to redirect to Order Info page</w:t>
+            </w:r>
+          </w:p>
+          <w:p>
+            <w:pPr>
+              <w:pStyle w:val="ListParagraph"/>
+              <w:numPr>
+                <w:ilvl w:val="0"/>
+                <w:numId w:val="9"/>
+              </w:numPr>
+              <w:spacing w:beforeLines="120" w:before="288" w:afterLines="120" w:after="288" w:line="360" w:lineRule="auto"/>
+              <w:ind w:hanging="720"/>
+              <w:contextualSpacing/>
               <w:rPr>
                 <w:rFonts w:ascii="Times New Roman" w:hAnsi="Times New Roman" w:cs="Times New Roman"/>
                 <w:sz w:val="28"/>
                 <w:szCs w:val="28"/>
               </w:rPr>
-              <w:t>After each order’s succeed, quantity available lying above on each dish will reload and be updated.</w:t>
+            </w:pPr>
+            <w:r>
+              <w:rPr>
+                <w:rFonts w:ascii="Times New Roman" w:hAnsi="Times New Roman" w:cs="Times New Roman"/>
+                <w:sz w:val="28"/>
+                <w:szCs w:val="28"/>
+              </w:rPr>
+              <w:t>After each order’s succeed, quantity available l</w:t>
+            </w:r>
+            <w:r>
+              <w:rPr>
+                <w:rFonts w:ascii="Times New Roman" w:hAnsi="Times New Roman" w:cs="Times New Roman"/>
+                <w:sz w:val="28"/>
+                <w:szCs w:val="28"/>
+              </w:rPr>
+              <w:t>a</w:t>
+            </w:r>
+            <w:r>
+              <w:rPr>
+                <w:rFonts w:ascii="Times New Roman" w:hAnsi="Times New Roman" w:cs="Times New Roman"/>
+                <w:sz w:val="28"/>
+                <w:szCs w:val="28"/>
+              </w:rPr>
+              <w:t>ying above on each dish will reload and be updated.</w:t>
             </w:r>
           </w:p>
         </w:tc>
@@ -940,14 +964,12 @@
       <w:r>
         <w:rPr>
           <w:noProof/>
-          <w:sz w:val="28"/>
-          <w:szCs w:val="28"/>
         </w:rPr>
         <w:drawing>
-          <wp:inline distT="0" distB="0" distL="0" distR="0">
-            <wp:extent cx="4972744" cy="2619741"/>
-            <wp:effectExtent l="0" t="0" r="0" b="9525"/>
-            <wp:docPr id="2" name="Picture 2"/>
+          <wp:inline distT="0" distB="0" distL="0" distR="0" wp14:anchorId="36DD54B6" wp14:editId="12EAAE09">
+            <wp:extent cx="3695700" cy="2895600"/>
+            <wp:effectExtent l="0" t="0" r="0" b="0"/>
+            <wp:docPr id="3" name="Picture 3"/>
             <wp:cNvGraphicFramePr>
               <a:graphicFrameLocks xmlns:a="http://schemas.openxmlformats.org/drawingml/2006/main" noChangeAspect="1"/>
             </wp:cNvGraphicFramePr>
@@ -955,17 +977,11 @@
               <a:graphicData uri="http://schemas.openxmlformats.org/drawingml/2006/picture">
                 <pic:pic xmlns:pic="http://schemas.openxmlformats.org/drawingml/2006/picture">
                   <pic:nvPicPr>
-                    <pic:cNvPr id="2" name="customer_info.PNG"/>
+                    <pic:cNvPr id="1" name=""/>
                     <pic:cNvPicPr/>
                   </pic:nvPicPr>
                   <pic:blipFill>
-                    <a:blip r:embed="rId6">
-                      <a:extLst>
-                        <a:ext uri="{28A0092B-C50C-407E-A947-70E740481C1C}">
-                          <a14:useLocalDpi xmlns:a14="http://schemas.microsoft.com/office/drawing/2010/main" val="0"/>
-                        </a:ext>
-                      </a:extLst>
-                    </a:blip>
+                    <a:blip r:embed="rId6"/>
                     <a:stretch>
                       <a:fillRect/>
                     </a:stretch>
@@ -973,7 +989,7 @@
                   <pic:spPr>
                     <a:xfrm>
                       <a:off x="0" y="0"/>
-                      <a:ext cx="4972744" cy="2619741"/>
+                      <a:ext cx="3695700" cy="2895600"/>
                     </a:xfrm>
                     <a:prstGeom prst="rect">
                       <a:avLst/>
@@ -1186,31 +1202,6 @@
               <w:t>Order succeed confirm (showing order details)</w:t>
             </w:r>
           </w:p>
-          <w:p>
-            <w:pPr>
-              <w:tabs>
-                <w:tab w:val="center" w:pos="4680"/>
-                <w:tab w:val="right" w:pos="9360"/>
-              </w:tabs>
-              <w:spacing w:beforeLines="120" w:before="288" w:afterLines="120" w:after="288"/>
-              <w:ind w:left="720" w:hanging="720"/>
-              <w:rPr>
-                <w:rFonts w:ascii="Times New Roman" w:hAnsi="Times New Roman" w:cs="Times New Roman"/>
-                <w:sz w:val="26"/>
-                <w:szCs w:val="26"/>
-              </w:rPr>
-            </w:pPr>
-            <w:r>
-              <w:rPr>
-                <w:rFonts w:ascii="Times New Roman" w:hAnsi="Times New Roman" w:cs="Times New Roman"/>
-                <w:sz w:val="26"/>
-                <w:szCs w:val="26"/>
-              </w:rPr>
-              <w:t>If ATM is chosen, link to payment gateway</w:t>
-            </w:r>
-            <w:bookmarkStart w:id="0" w:name="_GoBack"/>
-            <w:bookmarkEnd w:id="0"/>
-          </w:p>
         </w:tc>
       </w:tr>
       <w:tr>
@@ -1430,7 +1421,15 @@
                 <w:sz w:val="26"/>
                 <w:szCs w:val="26"/>
               </w:rPr>
-              <w:t>Format: “09XXXXXXXX”</w:t>
+              <w:t>Format: “0X</w:t>
+            </w:r>
+            <w:r>
+              <w:rPr>
+                <w:rFonts w:ascii="Times New Roman" w:hAnsi="Times New Roman" w:cs="Times New Roman"/>
+                <w:sz w:val="26"/>
+                <w:szCs w:val="26"/>
+              </w:rPr>
+              <w:t>XXXXXXXX”</w:t>
             </w:r>
           </w:p>
           <w:p>
@@ -1620,34 +1619,6 @@
               <w:t>If it is the second booking, the customer detail shows automatically</w:t>
             </w:r>
           </w:p>
-          <w:p>
-            <w:pPr>
-              <w:pStyle w:val="ListParagraph"/>
-              <w:numPr>
-                <w:ilvl w:val="0"/>
-                <w:numId w:val="1"/>
-              </w:numPr>
-              <w:tabs>
-                <w:tab w:val="center" w:pos="4680"/>
-                <w:tab w:val="right" w:pos="9360"/>
-              </w:tabs>
-              <w:spacing w:beforeLines="120" w:before="288" w:afterLines="120" w:after="288" w:line="360" w:lineRule="auto"/>
-              <w:ind w:hanging="720"/>
-              <w:rPr>
-                <w:rFonts w:ascii="Times New Roman" w:hAnsi="Times New Roman" w:cs="Times New Roman"/>
-                <w:sz w:val="26"/>
-                <w:szCs w:val="26"/>
-              </w:rPr>
-            </w:pPr>
-            <w:r>
-              <w:rPr>
-                <w:rFonts w:ascii="Times New Roman" w:hAnsi="Times New Roman" w:cs="Times New Roman"/>
-                <w:sz w:val="26"/>
-                <w:szCs w:val="26"/>
-              </w:rPr>
-              <w:t>Cash option is default</w:t>
-            </w:r>
-          </w:p>
         </w:tc>
       </w:tr>
       <w:tr>
@@ -1678,7 +1649,6 @@
                 <w:sz w:val="26"/>
                 <w:szCs w:val="26"/>
               </w:rPr>
-              <w:lastRenderedPageBreak/>
               <w:t>Events</w:t>
             </w:r>
           </w:p>
@@ -1717,7 +1687,7 @@
                 <w:sz w:val="26"/>
                 <w:szCs w:val="26"/>
               </w:rPr>
-              <w:t>Confirm to complete an Order and send email with Order detail content.</w:t>
+              <w:t>Confirm to complete an Order</w:t>
             </w:r>
           </w:p>
         </w:tc>
@@ -1726,6 +1696,4051 @@
     <w:p>
       <w:pPr>
         <w:rPr>
+          <w:sz w:val="28"/>
+          <w:szCs w:val="28"/>
+        </w:rPr>
+      </w:pPr>
+    </w:p>
+    <w:p>
+      <w:pPr>
+        <w:rPr>
+          <w:b/>
+          <w:sz w:val="28"/>
+          <w:szCs w:val="28"/>
+        </w:rPr>
+      </w:pPr>
+      <w:r>
+        <w:rPr>
+          <w:b/>
+          <w:sz w:val="28"/>
+          <w:szCs w:val="28"/>
+        </w:rPr>
+        <w:t>Order succeed confirm</w:t>
+      </w:r>
+    </w:p>
+    <w:p>
+      <w:pPr>
+        <w:jc w:val="center"/>
+        <w:rPr>
+          <w:b/>
+          <w:sz w:val="28"/>
+          <w:szCs w:val="28"/>
+        </w:rPr>
+      </w:pPr>
+      <w:r>
+        <w:rPr>
+          <w:b/>
+          <w:noProof/>
+          <w:sz w:val="28"/>
+          <w:szCs w:val="28"/>
+        </w:rPr>
+        <w:lastRenderedPageBreak/>
+        <w:drawing>
+          <wp:inline distT="0" distB="0" distL="0" distR="0">
+            <wp:extent cx="3820058" cy="4782217"/>
+            <wp:effectExtent l="0" t="0" r="9525" b="0"/>
+            <wp:docPr id="4" name="Picture 4"/>
+            <wp:cNvGraphicFramePr>
+              <a:graphicFrameLocks xmlns:a="http://schemas.openxmlformats.org/drawingml/2006/main" noChangeAspect="1"/>
+            </wp:cNvGraphicFramePr>
+            <a:graphic xmlns:a="http://schemas.openxmlformats.org/drawingml/2006/main">
+              <a:graphicData uri="http://schemas.openxmlformats.org/drawingml/2006/picture">
+                <pic:pic xmlns:pic="http://schemas.openxmlformats.org/drawingml/2006/picture">
+                  <pic:nvPicPr>
+                    <pic:cNvPr id="4" name="order_succeed.PNG"/>
+                    <pic:cNvPicPr/>
+                  </pic:nvPicPr>
+                  <pic:blipFill>
+                    <a:blip r:embed="rId7">
+                      <a:extLst>
+                        <a:ext uri="{28A0092B-C50C-407E-A947-70E740481C1C}">
+                          <a14:useLocalDpi xmlns:a14="http://schemas.microsoft.com/office/drawing/2010/main" val="0"/>
+                        </a:ext>
+                      </a:extLst>
+                    </a:blip>
+                    <a:stretch>
+                      <a:fillRect/>
+                    </a:stretch>
+                  </pic:blipFill>
+                  <pic:spPr>
+                    <a:xfrm>
+                      <a:off x="0" y="0"/>
+                      <a:ext cx="3820058" cy="4782217"/>
+                    </a:xfrm>
+                    <a:prstGeom prst="rect">
+                      <a:avLst/>
+                    </a:prstGeom>
+                  </pic:spPr>
+                </pic:pic>
+              </a:graphicData>
+            </a:graphic>
+          </wp:inline>
+        </w:drawing>
+      </w:r>
+    </w:p>
+    <w:tbl>
+      <w:tblPr>
+        <w:tblpPr w:leftFromText="180" w:rightFromText="180" w:vertAnchor="text" w:horzAnchor="margin" w:tblpY="-38"/>
+        <w:tblW w:w="0" w:type="auto"/>
+        <w:tblBorders>
+          <w:top w:val="single" w:sz="4" w:space="0" w:color="auto"/>
+          <w:left w:val="single" w:sz="4" w:space="0" w:color="auto"/>
+          <w:bottom w:val="single" w:sz="4" w:space="0" w:color="auto"/>
+          <w:right w:val="single" w:sz="4" w:space="0" w:color="auto"/>
+          <w:insideH w:val="single" w:sz="4" w:space="0" w:color="auto"/>
+          <w:insideV w:val="single" w:sz="4" w:space="0" w:color="auto"/>
+        </w:tblBorders>
+        <w:tblLook w:val="04A0" w:firstRow="1" w:lastRow="0" w:firstColumn="1" w:lastColumn="0" w:noHBand="0" w:noVBand="1"/>
+      </w:tblPr>
+      <w:tblGrid>
+        <w:gridCol w:w="1947"/>
+        <w:gridCol w:w="7403"/>
+      </w:tblGrid>
+      <w:tr>
+        <w:tc>
+          <w:tcPr>
+            <w:tcW w:w="1972" w:type="dxa"/>
+            <w:shd w:val="clear" w:color="auto" w:fill="44546A" w:themeFill="text2"/>
+          </w:tcPr>
+          <w:p>
+            <w:pPr>
+              <w:tabs>
+                <w:tab w:val="center" w:pos="4680"/>
+                <w:tab w:val="right" w:pos="9360"/>
+              </w:tabs>
+              <w:spacing w:beforeLines="120" w:before="288" w:afterLines="120" w:after="288"/>
+              <w:ind w:left="720" w:hanging="720"/>
+              <w:rPr>
+                <w:rFonts w:ascii="Times New Roman" w:hAnsi="Times New Roman" w:cs="Times New Roman"/>
+                <w:color w:val="FFFFFF" w:themeColor="background1"/>
+                <w:sz w:val="26"/>
+                <w:szCs w:val="26"/>
+              </w:rPr>
+            </w:pPr>
+            <w:r>
+              <w:rPr>
+                <w:rFonts w:ascii="Times New Roman" w:hAnsi="Times New Roman" w:cs="Times New Roman"/>
+                <w:color w:val="FFFFFF" w:themeColor="background1"/>
+                <w:sz w:val="26"/>
+                <w:szCs w:val="26"/>
+              </w:rPr>
+              <w:lastRenderedPageBreak/>
+              <w:t>Purpose</w:t>
+            </w:r>
+          </w:p>
+        </w:tc>
+        <w:tc>
+          <w:tcPr>
+            <w:tcW w:w="7765" w:type="dxa"/>
+          </w:tcPr>
+          <w:p>
+            <w:pPr>
+              <w:tabs>
+                <w:tab w:val="center" w:pos="4680"/>
+                <w:tab w:val="right" w:pos="9360"/>
+              </w:tabs>
+              <w:spacing w:beforeLines="120" w:before="288" w:afterLines="120" w:after="288"/>
+              <w:ind w:left="720" w:hanging="720"/>
+              <w:rPr>
+                <w:rFonts w:ascii="Times New Roman" w:hAnsi="Times New Roman" w:cs="Times New Roman"/>
+                <w:sz w:val="26"/>
+                <w:szCs w:val="26"/>
+              </w:rPr>
+            </w:pPr>
+            <w:r>
+              <w:rPr>
+                <w:rFonts w:ascii="Times New Roman" w:hAnsi="Times New Roman" w:cs="Times New Roman"/>
+                <w:sz w:val="26"/>
+                <w:szCs w:val="26"/>
+              </w:rPr>
+              <w:t>Summary orders detail and make a confirmation on order succeed</w:t>
+            </w:r>
+          </w:p>
+        </w:tc>
+      </w:tr>
+      <w:tr>
+        <w:tc>
+          <w:tcPr>
+            <w:tcW w:w="1972" w:type="dxa"/>
+            <w:shd w:val="clear" w:color="auto" w:fill="44546A" w:themeFill="text2"/>
+          </w:tcPr>
+          <w:p>
+            <w:pPr>
+              <w:tabs>
+                <w:tab w:val="center" w:pos="4680"/>
+                <w:tab w:val="right" w:pos="9360"/>
+              </w:tabs>
+              <w:spacing w:beforeLines="120" w:before="288" w:afterLines="120" w:after="288"/>
+              <w:ind w:left="720" w:hanging="720"/>
+              <w:rPr>
+                <w:rFonts w:ascii="Times New Roman" w:hAnsi="Times New Roman" w:cs="Times New Roman"/>
+                <w:color w:val="FFFFFF" w:themeColor="background1"/>
+                <w:sz w:val="26"/>
+                <w:szCs w:val="26"/>
+              </w:rPr>
+            </w:pPr>
+            <w:r>
+              <w:rPr>
+                <w:rFonts w:ascii="Times New Roman" w:hAnsi="Times New Roman" w:cs="Times New Roman"/>
+                <w:color w:val="FFFFFF" w:themeColor="background1"/>
+                <w:sz w:val="26"/>
+                <w:szCs w:val="26"/>
+              </w:rPr>
+              <w:t>Connect From</w:t>
+            </w:r>
+          </w:p>
+        </w:tc>
+        <w:tc>
+          <w:tcPr>
+            <w:tcW w:w="7765" w:type="dxa"/>
+          </w:tcPr>
+          <w:p>
+            <w:pPr>
+              <w:tabs>
+                <w:tab w:val="center" w:pos="4680"/>
+                <w:tab w:val="right" w:pos="9360"/>
+              </w:tabs>
+              <w:spacing w:beforeLines="120" w:before="288" w:afterLines="120" w:after="288"/>
+              <w:ind w:left="720" w:hanging="720"/>
+              <w:rPr>
+                <w:rFonts w:ascii="Times New Roman" w:hAnsi="Times New Roman" w:cs="Times New Roman"/>
+                <w:sz w:val="26"/>
+                <w:szCs w:val="26"/>
+              </w:rPr>
+            </w:pPr>
+            <w:r>
+              <w:rPr>
+                <w:rFonts w:ascii="Times New Roman" w:hAnsi="Times New Roman" w:cs="Times New Roman"/>
+                <w:sz w:val="26"/>
+                <w:szCs w:val="26"/>
+              </w:rPr>
+              <w:t>Order Info</w:t>
+            </w:r>
+          </w:p>
+        </w:tc>
+      </w:tr>
+      <w:tr>
+        <w:tc>
+          <w:tcPr>
+            <w:tcW w:w="1972" w:type="dxa"/>
+            <w:shd w:val="clear" w:color="auto" w:fill="44546A" w:themeFill="text2"/>
+          </w:tcPr>
+          <w:p>
+            <w:pPr>
+              <w:tabs>
+                <w:tab w:val="center" w:pos="4680"/>
+                <w:tab w:val="right" w:pos="9360"/>
+              </w:tabs>
+              <w:spacing w:beforeLines="120" w:before="288" w:afterLines="120" w:after="288"/>
+              <w:ind w:left="720" w:hanging="720"/>
+              <w:rPr>
+                <w:rFonts w:ascii="Times New Roman" w:hAnsi="Times New Roman" w:cs="Times New Roman"/>
+                <w:color w:val="FFFFFF" w:themeColor="background1"/>
+                <w:sz w:val="26"/>
+                <w:szCs w:val="26"/>
+              </w:rPr>
+            </w:pPr>
+            <w:r>
+              <w:rPr>
+                <w:rFonts w:ascii="Times New Roman" w:hAnsi="Times New Roman" w:cs="Times New Roman"/>
+                <w:color w:val="FFFFFF" w:themeColor="background1"/>
+                <w:sz w:val="26"/>
+                <w:szCs w:val="26"/>
+              </w:rPr>
+              <w:t>Connect to</w:t>
+            </w:r>
+          </w:p>
+        </w:tc>
+        <w:tc>
+          <w:tcPr>
+            <w:tcW w:w="7765" w:type="dxa"/>
+          </w:tcPr>
+          <w:p>
+            <w:pPr>
+              <w:tabs>
+                <w:tab w:val="center" w:pos="4680"/>
+                <w:tab w:val="right" w:pos="9360"/>
+              </w:tabs>
+              <w:spacing w:beforeLines="120" w:before="288" w:afterLines="120" w:after="288"/>
+              <w:ind w:left="720" w:hanging="720"/>
+              <w:rPr>
+                <w:rFonts w:ascii="Times New Roman" w:hAnsi="Times New Roman" w:cs="Times New Roman"/>
+                <w:sz w:val="26"/>
+                <w:szCs w:val="26"/>
+              </w:rPr>
+            </w:pPr>
+            <w:r>
+              <w:rPr>
+                <w:rFonts w:ascii="Times New Roman" w:hAnsi="Times New Roman" w:cs="Times New Roman"/>
+                <w:sz w:val="26"/>
+                <w:szCs w:val="26"/>
+              </w:rPr>
+              <w:t>Homepage</w:t>
+            </w:r>
+          </w:p>
+        </w:tc>
+      </w:tr>
+      <w:tr>
+        <w:tc>
+          <w:tcPr>
+            <w:tcW w:w="1972" w:type="dxa"/>
+            <w:shd w:val="clear" w:color="auto" w:fill="44546A" w:themeFill="text2"/>
+          </w:tcPr>
+          <w:p>
+            <w:pPr>
+              <w:tabs>
+                <w:tab w:val="center" w:pos="4680"/>
+                <w:tab w:val="right" w:pos="9360"/>
+              </w:tabs>
+              <w:spacing w:beforeLines="120" w:before="288" w:afterLines="120" w:after="288"/>
+              <w:ind w:left="720" w:hanging="720"/>
+              <w:rPr>
+                <w:rFonts w:ascii="Times New Roman" w:hAnsi="Times New Roman" w:cs="Times New Roman"/>
+                <w:color w:val="FFFFFF" w:themeColor="background1"/>
+                <w:sz w:val="26"/>
+                <w:szCs w:val="26"/>
+              </w:rPr>
+            </w:pPr>
+            <w:r>
+              <w:rPr>
+                <w:rFonts w:ascii="Times New Roman" w:hAnsi="Times New Roman" w:cs="Times New Roman"/>
+                <w:color w:val="FFFFFF" w:themeColor="background1"/>
+                <w:sz w:val="26"/>
+                <w:szCs w:val="26"/>
+              </w:rPr>
+              <w:t>Validation</w:t>
+            </w:r>
+          </w:p>
+        </w:tc>
+        <w:tc>
+          <w:tcPr>
+            <w:tcW w:w="7765" w:type="dxa"/>
+          </w:tcPr>
+          <w:p>
+            <w:pPr>
+              <w:spacing w:beforeLines="120" w:before="288" w:afterLines="120" w:after="288" w:line="360" w:lineRule="auto"/>
+              <w:contextualSpacing/>
+              <w:rPr>
+                <w:rFonts w:ascii="Times New Roman" w:hAnsi="Times New Roman" w:cs="Times New Roman"/>
+                <w:sz w:val="26"/>
+                <w:szCs w:val="26"/>
+              </w:rPr>
+            </w:pPr>
+          </w:p>
+        </w:tc>
+      </w:tr>
+      <w:tr>
+        <w:trPr>
+          <w:trHeight w:val="422"/>
+        </w:trPr>
+        <w:tc>
+          <w:tcPr>
+            <w:tcW w:w="1972" w:type="dxa"/>
+            <w:shd w:val="clear" w:color="auto" w:fill="44546A" w:themeFill="text2"/>
+          </w:tcPr>
+          <w:p>
+            <w:pPr>
+              <w:tabs>
+                <w:tab w:val="center" w:pos="4680"/>
+                <w:tab w:val="right" w:pos="9360"/>
+              </w:tabs>
+              <w:spacing w:beforeLines="120" w:before="288" w:afterLines="120" w:after="288"/>
+              <w:ind w:left="720" w:hanging="720"/>
+              <w:rPr>
+                <w:rFonts w:ascii="Times New Roman" w:hAnsi="Times New Roman" w:cs="Times New Roman"/>
+                <w:color w:val="FFFFFF" w:themeColor="background1"/>
+                <w:sz w:val="26"/>
+                <w:szCs w:val="26"/>
+              </w:rPr>
+            </w:pPr>
+            <w:r>
+              <w:rPr>
+                <w:rFonts w:ascii="Times New Roman" w:hAnsi="Times New Roman" w:cs="Times New Roman"/>
+                <w:color w:val="FFFFFF" w:themeColor="background1"/>
+                <w:sz w:val="26"/>
+                <w:szCs w:val="26"/>
+              </w:rPr>
+              <w:t>Initial values</w:t>
+            </w:r>
+          </w:p>
+        </w:tc>
+        <w:tc>
+          <w:tcPr>
+            <w:tcW w:w="7765" w:type="dxa"/>
+          </w:tcPr>
+          <w:p>
+            <w:pPr>
+              <w:pStyle w:val="ListParagraph"/>
+              <w:numPr>
+                <w:ilvl w:val="0"/>
+                <w:numId w:val="1"/>
+              </w:numPr>
+              <w:tabs>
+                <w:tab w:val="center" w:pos="4680"/>
+                <w:tab w:val="right" w:pos="9360"/>
+              </w:tabs>
+              <w:spacing w:beforeLines="120" w:before="288" w:afterLines="120" w:after="288" w:line="360" w:lineRule="auto"/>
+              <w:ind w:hanging="720"/>
+              <w:rPr>
+                <w:rFonts w:ascii="Times New Roman" w:hAnsi="Times New Roman" w:cs="Times New Roman"/>
+                <w:sz w:val="26"/>
+                <w:szCs w:val="26"/>
+              </w:rPr>
+            </w:pPr>
+            <w:r>
+              <w:rPr>
+                <w:rFonts w:ascii="Times New Roman" w:hAnsi="Times New Roman" w:cs="Times New Roman"/>
+                <w:sz w:val="26"/>
+                <w:szCs w:val="26"/>
+              </w:rPr>
+              <w:t>Customer info and order details</w:t>
+            </w:r>
+          </w:p>
+        </w:tc>
+      </w:tr>
+      <w:tr>
+        <w:tc>
+          <w:tcPr>
+            <w:tcW w:w="1972" w:type="dxa"/>
+            <w:shd w:val="clear" w:color="auto" w:fill="44546A" w:themeFill="text2"/>
+          </w:tcPr>
+          <w:p>
+            <w:pPr>
+              <w:tabs>
+                <w:tab w:val="center" w:pos="4680"/>
+                <w:tab w:val="right" w:pos="9360"/>
+              </w:tabs>
+              <w:spacing w:beforeLines="120" w:before="288" w:afterLines="120" w:after="288"/>
+              <w:ind w:left="720" w:hanging="720"/>
+              <w:rPr>
+                <w:rFonts w:ascii="Times New Roman" w:hAnsi="Times New Roman" w:cs="Times New Roman"/>
+                <w:color w:val="FFFFFF" w:themeColor="background1"/>
+                <w:sz w:val="26"/>
+                <w:szCs w:val="26"/>
+              </w:rPr>
+            </w:pPr>
+            <w:r>
+              <w:rPr>
+                <w:rFonts w:ascii="Times New Roman" w:hAnsi="Times New Roman" w:cs="Times New Roman"/>
+                <w:color w:val="FFFFFF" w:themeColor="background1"/>
+                <w:sz w:val="26"/>
+                <w:szCs w:val="26"/>
+              </w:rPr>
+              <w:t>Events</w:t>
+            </w:r>
+          </w:p>
+        </w:tc>
+        <w:tc>
+          <w:tcPr>
+            <w:tcW w:w="7765" w:type="dxa"/>
+          </w:tcPr>
+          <w:p>
+            <w:pPr>
+              <w:pStyle w:val="ListParagraph"/>
+              <w:numPr>
+                <w:ilvl w:val="0"/>
+                <w:numId w:val="9"/>
+              </w:numPr>
+              <w:spacing w:beforeLines="120" w:before="288" w:afterLines="120" w:after="288" w:line="360" w:lineRule="auto"/>
+              <w:ind w:hanging="720"/>
+              <w:contextualSpacing/>
+              <w:rPr>
+                <w:rFonts w:ascii="Times New Roman" w:hAnsi="Times New Roman" w:cs="Times New Roman"/>
+                <w:sz w:val="26"/>
+                <w:szCs w:val="26"/>
+              </w:rPr>
+            </w:pPr>
+            <w:r>
+              <w:rPr>
+                <w:rFonts w:ascii="Times New Roman" w:hAnsi="Times New Roman" w:cs="Times New Roman"/>
+                <w:sz w:val="26"/>
+                <w:szCs w:val="26"/>
+              </w:rPr>
+              <w:t>Click “</w:t>
+            </w:r>
+            <w:r>
+              <w:rPr>
+                <w:rFonts w:ascii="Times New Roman" w:hAnsi="Times New Roman" w:cs="Times New Roman"/>
+                <w:sz w:val="26"/>
+                <w:szCs w:val="26"/>
+              </w:rPr>
+              <w:t>OK</w:t>
+            </w:r>
+            <w:r>
+              <w:rPr>
+                <w:rFonts w:ascii="Times New Roman" w:hAnsi="Times New Roman" w:cs="Times New Roman"/>
+                <w:sz w:val="26"/>
+                <w:szCs w:val="26"/>
+              </w:rPr>
+              <w:t>”</w:t>
+            </w:r>
+            <w:r>
+              <w:rPr>
+                <w:rFonts w:ascii="Times New Roman" w:hAnsi="Times New Roman" w:cs="Times New Roman"/>
+                <w:sz w:val="26"/>
+                <w:szCs w:val="26"/>
+              </w:rPr>
+              <w:t xml:space="preserve"> to collapse this modal</w:t>
+            </w:r>
+          </w:p>
+        </w:tc>
+      </w:tr>
+    </w:tbl>
+    <w:p>
+      <w:pPr>
+        <w:rPr>
+          <w:b/>
+          <w:sz w:val="28"/>
+          <w:szCs w:val="28"/>
+        </w:rPr>
+      </w:pPr>
+    </w:p>
+    <w:p>
+      <w:pPr>
+        <w:rPr>
+          <w:b/>
+          <w:sz w:val="28"/>
+          <w:szCs w:val="28"/>
+        </w:rPr>
+      </w:pPr>
+      <w:r>
+        <w:rPr>
+          <w:b/>
+          <w:sz w:val="28"/>
+          <w:szCs w:val="28"/>
+        </w:rPr>
+        <w:t>Order Management</w:t>
+      </w:r>
+    </w:p>
+    <w:p>
+      <w:pPr>
+        <w:jc w:val="center"/>
+        <w:rPr>
+          <w:b/>
+          <w:sz w:val="28"/>
+          <w:szCs w:val="28"/>
+        </w:rPr>
+      </w:pPr>
+      <w:r>
+        <w:rPr>
+          <w:b/>
+          <w:noProof/>
+          <w:sz w:val="28"/>
+          <w:szCs w:val="28"/>
+        </w:rPr>
+        <w:drawing>
+          <wp:inline distT="0" distB="0" distL="0" distR="0">
+            <wp:extent cx="5582429" cy="3820058"/>
+            <wp:effectExtent l="0" t="0" r="0" b="9525"/>
+            <wp:docPr id="5" name="Picture 5"/>
+            <wp:cNvGraphicFramePr>
+              <a:graphicFrameLocks xmlns:a="http://schemas.openxmlformats.org/drawingml/2006/main" noChangeAspect="1"/>
+            </wp:cNvGraphicFramePr>
+            <a:graphic xmlns:a="http://schemas.openxmlformats.org/drawingml/2006/main">
+              <a:graphicData uri="http://schemas.openxmlformats.org/drawingml/2006/picture">
+                <pic:pic xmlns:pic="http://schemas.openxmlformats.org/drawingml/2006/picture">
+                  <pic:nvPicPr>
+                    <pic:cNvPr id="5" name="order_list.PNG"/>
+                    <pic:cNvPicPr/>
+                  </pic:nvPicPr>
+                  <pic:blipFill>
+                    <a:blip r:embed="rId8">
+                      <a:extLst>
+                        <a:ext uri="{28A0092B-C50C-407E-A947-70E740481C1C}">
+                          <a14:useLocalDpi xmlns:a14="http://schemas.microsoft.com/office/drawing/2010/main" val="0"/>
+                        </a:ext>
+                      </a:extLst>
+                    </a:blip>
+                    <a:stretch>
+                      <a:fillRect/>
+                    </a:stretch>
+                  </pic:blipFill>
+                  <pic:spPr>
+                    <a:xfrm>
+                      <a:off x="0" y="0"/>
+                      <a:ext cx="5582429" cy="3820058"/>
+                    </a:xfrm>
+                    <a:prstGeom prst="rect">
+                      <a:avLst/>
+                    </a:prstGeom>
+                  </pic:spPr>
+                </pic:pic>
+              </a:graphicData>
+            </a:graphic>
+          </wp:inline>
+        </w:drawing>
+      </w:r>
+    </w:p>
+    <w:tbl>
+      <w:tblPr>
+        <w:tblpPr w:leftFromText="180" w:rightFromText="180" w:vertAnchor="text" w:horzAnchor="margin" w:tblpY="-38"/>
+        <w:tblW w:w="0" w:type="auto"/>
+        <w:tblBorders>
+          <w:top w:val="single" w:sz="4" w:space="0" w:color="auto"/>
+          <w:left w:val="single" w:sz="4" w:space="0" w:color="auto"/>
+          <w:bottom w:val="single" w:sz="4" w:space="0" w:color="auto"/>
+          <w:right w:val="single" w:sz="4" w:space="0" w:color="auto"/>
+          <w:insideH w:val="single" w:sz="4" w:space="0" w:color="auto"/>
+          <w:insideV w:val="single" w:sz="4" w:space="0" w:color="auto"/>
+        </w:tblBorders>
+        <w:tblLook w:val="04A0" w:firstRow="1" w:lastRow="0" w:firstColumn="1" w:lastColumn="0" w:noHBand="0" w:noVBand="1"/>
+      </w:tblPr>
+      <w:tblGrid>
+        <w:gridCol w:w="1948"/>
+        <w:gridCol w:w="7402"/>
+      </w:tblGrid>
+      <w:tr>
+        <w:tc>
+          <w:tcPr>
+            <w:tcW w:w="1972" w:type="dxa"/>
+            <w:shd w:val="clear" w:color="auto" w:fill="44546A" w:themeFill="text2"/>
+          </w:tcPr>
+          <w:p>
+            <w:pPr>
+              <w:tabs>
+                <w:tab w:val="center" w:pos="4680"/>
+                <w:tab w:val="right" w:pos="9360"/>
+              </w:tabs>
+              <w:spacing w:beforeLines="120" w:before="288" w:afterLines="120" w:after="288"/>
+              <w:ind w:left="720" w:hanging="720"/>
+              <w:rPr>
+                <w:rFonts w:ascii="Times New Roman" w:hAnsi="Times New Roman" w:cs="Times New Roman"/>
+                <w:color w:val="FFFFFF" w:themeColor="background1"/>
+                <w:sz w:val="26"/>
+                <w:szCs w:val="26"/>
+              </w:rPr>
+            </w:pPr>
+            <w:r>
+              <w:rPr>
+                <w:rFonts w:ascii="Times New Roman" w:hAnsi="Times New Roman" w:cs="Times New Roman"/>
+                <w:color w:val="FFFFFF" w:themeColor="background1"/>
+                <w:sz w:val="26"/>
+                <w:szCs w:val="26"/>
+              </w:rPr>
+              <w:lastRenderedPageBreak/>
+              <w:t>Purpose</w:t>
+            </w:r>
+          </w:p>
+        </w:tc>
+        <w:tc>
+          <w:tcPr>
+            <w:tcW w:w="7765" w:type="dxa"/>
+          </w:tcPr>
+          <w:p>
+            <w:pPr>
+              <w:tabs>
+                <w:tab w:val="center" w:pos="4680"/>
+                <w:tab w:val="right" w:pos="9360"/>
+              </w:tabs>
+              <w:spacing w:beforeLines="120" w:before="288" w:afterLines="120" w:after="288"/>
+              <w:ind w:left="720" w:hanging="720"/>
+              <w:rPr>
+                <w:rFonts w:ascii="Times New Roman" w:hAnsi="Times New Roman" w:cs="Times New Roman"/>
+                <w:sz w:val="26"/>
+                <w:szCs w:val="26"/>
+              </w:rPr>
+            </w:pPr>
+            <w:r>
+              <w:rPr>
+                <w:rFonts w:ascii="Times New Roman" w:hAnsi="Times New Roman" w:cs="Times New Roman"/>
+                <w:sz w:val="26"/>
+                <w:szCs w:val="26"/>
+              </w:rPr>
+              <w:t>Searching Order</w:t>
+            </w:r>
+          </w:p>
+        </w:tc>
+      </w:tr>
+      <w:tr>
+        <w:tc>
+          <w:tcPr>
+            <w:tcW w:w="1972" w:type="dxa"/>
+            <w:shd w:val="clear" w:color="auto" w:fill="44546A" w:themeFill="text2"/>
+          </w:tcPr>
+          <w:p>
+            <w:pPr>
+              <w:tabs>
+                <w:tab w:val="center" w:pos="4680"/>
+                <w:tab w:val="right" w:pos="9360"/>
+              </w:tabs>
+              <w:spacing w:beforeLines="120" w:before="288" w:afterLines="120" w:after="288"/>
+              <w:ind w:left="720" w:hanging="720"/>
+              <w:rPr>
+                <w:rFonts w:ascii="Times New Roman" w:hAnsi="Times New Roman" w:cs="Times New Roman"/>
+                <w:color w:val="FFFFFF" w:themeColor="background1"/>
+                <w:sz w:val="26"/>
+                <w:szCs w:val="26"/>
+              </w:rPr>
+            </w:pPr>
+            <w:r>
+              <w:rPr>
+                <w:rFonts w:ascii="Times New Roman" w:hAnsi="Times New Roman" w:cs="Times New Roman"/>
+                <w:color w:val="FFFFFF" w:themeColor="background1"/>
+                <w:sz w:val="26"/>
+                <w:szCs w:val="26"/>
+              </w:rPr>
+              <w:t>Connect From</w:t>
+            </w:r>
+          </w:p>
+        </w:tc>
+        <w:tc>
+          <w:tcPr>
+            <w:tcW w:w="7765" w:type="dxa"/>
+          </w:tcPr>
+          <w:p>
+            <w:pPr>
+              <w:tabs>
+                <w:tab w:val="center" w:pos="4680"/>
+                <w:tab w:val="right" w:pos="9360"/>
+              </w:tabs>
+              <w:spacing w:beforeLines="120" w:before="288" w:afterLines="120" w:after="288"/>
+              <w:ind w:left="720" w:hanging="720"/>
+              <w:rPr>
+                <w:rFonts w:ascii="Times New Roman" w:hAnsi="Times New Roman" w:cs="Times New Roman"/>
+                <w:sz w:val="26"/>
+                <w:szCs w:val="26"/>
+              </w:rPr>
+            </w:pPr>
+            <w:r>
+              <w:rPr>
+                <w:rFonts w:ascii="Times New Roman" w:hAnsi="Times New Roman" w:cs="Times New Roman"/>
+                <w:sz w:val="26"/>
+                <w:szCs w:val="26"/>
+              </w:rPr>
+              <w:t>Admin menu bar</w:t>
+            </w:r>
+          </w:p>
+        </w:tc>
+      </w:tr>
+      <w:tr>
+        <w:tc>
+          <w:tcPr>
+            <w:tcW w:w="1972" w:type="dxa"/>
+            <w:shd w:val="clear" w:color="auto" w:fill="44546A" w:themeFill="text2"/>
+          </w:tcPr>
+          <w:p>
+            <w:pPr>
+              <w:tabs>
+                <w:tab w:val="center" w:pos="4680"/>
+                <w:tab w:val="right" w:pos="9360"/>
+              </w:tabs>
+              <w:spacing w:beforeLines="120" w:before="288" w:afterLines="120" w:after="288"/>
+              <w:ind w:left="720" w:hanging="720"/>
+              <w:rPr>
+                <w:rFonts w:ascii="Times New Roman" w:hAnsi="Times New Roman" w:cs="Times New Roman"/>
+                <w:color w:val="FFFFFF" w:themeColor="background1"/>
+                <w:sz w:val="26"/>
+                <w:szCs w:val="26"/>
+              </w:rPr>
+            </w:pPr>
+            <w:r>
+              <w:rPr>
+                <w:rFonts w:ascii="Times New Roman" w:hAnsi="Times New Roman" w:cs="Times New Roman"/>
+                <w:color w:val="FFFFFF" w:themeColor="background1"/>
+                <w:sz w:val="26"/>
+                <w:szCs w:val="26"/>
+              </w:rPr>
+              <w:t>Connect to</w:t>
+            </w:r>
+          </w:p>
+        </w:tc>
+        <w:tc>
+          <w:tcPr>
+            <w:tcW w:w="7765" w:type="dxa"/>
+          </w:tcPr>
+          <w:p>
+            <w:pPr>
+              <w:tabs>
+                <w:tab w:val="center" w:pos="4680"/>
+                <w:tab w:val="right" w:pos="9360"/>
+              </w:tabs>
+              <w:spacing w:beforeLines="120" w:before="288" w:afterLines="120" w:after="288"/>
+              <w:ind w:left="720" w:hanging="720"/>
+              <w:rPr>
+                <w:rFonts w:ascii="Times New Roman" w:hAnsi="Times New Roman" w:cs="Times New Roman"/>
+                <w:sz w:val="26"/>
+                <w:szCs w:val="26"/>
+              </w:rPr>
+            </w:pPr>
+            <w:r>
+              <w:rPr>
+                <w:rFonts w:ascii="Times New Roman" w:hAnsi="Times New Roman" w:cs="Times New Roman"/>
+                <w:sz w:val="26"/>
+                <w:szCs w:val="26"/>
+              </w:rPr>
+              <w:t>Add/Update/View an Order</w:t>
+            </w:r>
+          </w:p>
+        </w:tc>
+      </w:tr>
+      <w:tr>
+        <w:tc>
+          <w:tcPr>
+            <w:tcW w:w="1972" w:type="dxa"/>
+            <w:shd w:val="clear" w:color="auto" w:fill="44546A" w:themeFill="text2"/>
+          </w:tcPr>
+          <w:p>
+            <w:pPr>
+              <w:tabs>
+                <w:tab w:val="center" w:pos="4680"/>
+                <w:tab w:val="right" w:pos="9360"/>
+              </w:tabs>
+              <w:spacing w:beforeLines="120" w:before="288" w:afterLines="120" w:after="288"/>
+              <w:ind w:left="720" w:hanging="720"/>
+              <w:rPr>
+                <w:rFonts w:ascii="Times New Roman" w:hAnsi="Times New Roman" w:cs="Times New Roman"/>
+                <w:color w:val="FFFFFF" w:themeColor="background1"/>
+                <w:sz w:val="26"/>
+                <w:szCs w:val="26"/>
+              </w:rPr>
+            </w:pPr>
+            <w:r>
+              <w:rPr>
+                <w:rFonts w:ascii="Times New Roman" w:hAnsi="Times New Roman" w:cs="Times New Roman"/>
+                <w:color w:val="FFFFFF" w:themeColor="background1"/>
+                <w:sz w:val="26"/>
+                <w:szCs w:val="26"/>
+              </w:rPr>
+              <w:t>Validation</w:t>
+            </w:r>
+          </w:p>
+        </w:tc>
+        <w:tc>
+          <w:tcPr>
+            <w:tcW w:w="7765" w:type="dxa"/>
+          </w:tcPr>
+          <w:p>
+            <w:pPr>
+              <w:spacing w:beforeLines="120" w:before="288" w:afterLines="120" w:after="288" w:line="360" w:lineRule="auto"/>
+              <w:contextualSpacing/>
+              <w:rPr>
+                <w:rFonts w:ascii="Times New Roman" w:hAnsi="Times New Roman" w:cs="Times New Roman"/>
+                <w:sz w:val="26"/>
+                <w:szCs w:val="26"/>
+              </w:rPr>
+            </w:pPr>
+          </w:p>
+        </w:tc>
+      </w:tr>
+      <w:tr>
+        <w:trPr>
+          <w:trHeight w:val="422"/>
+        </w:trPr>
+        <w:tc>
+          <w:tcPr>
+            <w:tcW w:w="1972" w:type="dxa"/>
+            <w:shd w:val="clear" w:color="auto" w:fill="44546A" w:themeFill="text2"/>
+          </w:tcPr>
+          <w:p>
+            <w:pPr>
+              <w:tabs>
+                <w:tab w:val="center" w:pos="4680"/>
+                <w:tab w:val="right" w:pos="9360"/>
+              </w:tabs>
+              <w:spacing w:beforeLines="120" w:before="288" w:afterLines="120" w:after="288"/>
+              <w:ind w:left="720" w:hanging="720"/>
+              <w:rPr>
+                <w:rFonts w:ascii="Times New Roman" w:hAnsi="Times New Roman" w:cs="Times New Roman"/>
+                <w:color w:val="FFFFFF" w:themeColor="background1"/>
+                <w:sz w:val="26"/>
+                <w:szCs w:val="26"/>
+              </w:rPr>
+            </w:pPr>
+            <w:r>
+              <w:rPr>
+                <w:rFonts w:ascii="Times New Roman" w:hAnsi="Times New Roman" w:cs="Times New Roman"/>
+                <w:color w:val="FFFFFF" w:themeColor="background1"/>
+                <w:sz w:val="26"/>
+                <w:szCs w:val="26"/>
+              </w:rPr>
+              <w:t>Initial values</w:t>
+            </w:r>
+          </w:p>
+        </w:tc>
+        <w:tc>
+          <w:tcPr>
+            <w:tcW w:w="7765" w:type="dxa"/>
+          </w:tcPr>
+          <w:p>
+            <w:pPr>
+              <w:pStyle w:val="ListParagraph"/>
+              <w:numPr>
+                <w:ilvl w:val="0"/>
+                <w:numId w:val="1"/>
+              </w:numPr>
+              <w:tabs>
+                <w:tab w:val="center" w:pos="4680"/>
+                <w:tab w:val="right" w:pos="9360"/>
+              </w:tabs>
+              <w:spacing w:beforeLines="120" w:before="288" w:afterLines="120" w:after="288" w:line="360" w:lineRule="auto"/>
+              <w:ind w:hanging="720"/>
+              <w:rPr>
+                <w:rFonts w:ascii="Times New Roman" w:hAnsi="Times New Roman" w:cs="Times New Roman"/>
+                <w:sz w:val="26"/>
+                <w:szCs w:val="26"/>
+              </w:rPr>
+            </w:pPr>
+            <w:r>
+              <w:rPr>
+                <w:rFonts w:ascii="Times New Roman" w:hAnsi="Times New Roman" w:cs="Times New Roman"/>
+                <w:sz w:val="26"/>
+                <w:szCs w:val="26"/>
+              </w:rPr>
+              <w:t>Paid status is default</w:t>
+            </w:r>
+          </w:p>
+          <w:p>
+            <w:pPr>
+              <w:pStyle w:val="ListParagraph"/>
+              <w:numPr>
+                <w:ilvl w:val="0"/>
+                <w:numId w:val="1"/>
+              </w:numPr>
+              <w:tabs>
+                <w:tab w:val="center" w:pos="4680"/>
+                <w:tab w:val="right" w:pos="9360"/>
+              </w:tabs>
+              <w:spacing w:beforeLines="120" w:before="288" w:afterLines="120" w:after="288" w:line="360" w:lineRule="auto"/>
+              <w:ind w:hanging="720"/>
+              <w:rPr>
+                <w:rFonts w:ascii="Times New Roman" w:hAnsi="Times New Roman" w:cs="Times New Roman"/>
+                <w:sz w:val="26"/>
+                <w:szCs w:val="26"/>
+              </w:rPr>
+            </w:pPr>
+            <w:r>
+              <w:rPr>
+                <w:rFonts w:ascii="Times New Roman" w:hAnsi="Times New Roman" w:cs="Times New Roman"/>
+                <w:sz w:val="26"/>
+                <w:szCs w:val="26"/>
+              </w:rPr>
+              <w:t>Complete status is default</w:t>
+            </w:r>
+          </w:p>
+          <w:p>
+            <w:pPr>
+              <w:pStyle w:val="ListParagraph"/>
+              <w:numPr>
+                <w:ilvl w:val="0"/>
+                <w:numId w:val="1"/>
+              </w:numPr>
+              <w:tabs>
+                <w:tab w:val="center" w:pos="4680"/>
+                <w:tab w:val="right" w:pos="9360"/>
+              </w:tabs>
+              <w:spacing w:beforeLines="120" w:before="288" w:afterLines="120" w:after="288" w:line="360" w:lineRule="auto"/>
+              <w:ind w:hanging="720"/>
+              <w:rPr>
+                <w:rFonts w:ascii="Times New Roman" w:hAnsi="Times New Roman" w:cs="Times New Roman"/>
+                <w:sz w:val="26"/>
+                <w:szCs w:val="26"/>
+              </w:rPr>
+            </w:pPr>
+            <w:r>
+              <w:rPr>
+                <w:rFonts w:ascii="Times New Roman" w:hAnsi="Times New Roman" w:cs="Times New Roman"/>
+                <w:sz w:val="26"/>
+                <w:szCs w:val="26"/>
+              </w:rPr>
+              <w:t>Order list</w:t>
+            </w:r>
+          </w:p>
+        </w:tc>
+      </w:tr>
+      <w:tr>
+        <w:tc>
+          <w:tcPr>
+            <w:tcW w:w="1972" w:type="dxa"/>
+            <w:shd w:val="clear" w:color="auto" w:fill="44546A" w:themeFill="text2"/>
+          </w:tcPr>
+          <w:p>
+            <w:pPr>
+              <w:tabs>
+                <w:tab w:val="center" w:pos="4680"/>
+                <w:tab w:val="right" w:pos="9360"/>
+              </w:tabs>
+              <w:spacing w:beforeLines="120" w:before="288" w:afterLines="120" w:after="288"/>
+              <w:ind w:left="720" w:hanging="720"/>
+              <w:rPr>
+                <w:rFonts w:ascii="Times New Roman" w:hAnsi="Times New Roman" w:cs="Times New Roman"/>
+                <w:color w:val="FFFFFF" w:themeColor="background1"/>
+                <w:sz w:val="26"/>
+                <w:szCs w:val="26"/>
+              </w:rPr>
+            </w:pPr>
+            <w:r>
+              <w:rPr>
+                <w:rFonts w:ascii="Times New Roman" w:hAnsi="Times New Roman" w:cs="Times New Roman"/>
+                <w:color w:val="FFFFFF" w:themeColor="background1"/>
+                <w:sz w:val="26"/>
+                <w:szCs w:val="26"/>
+              </w:rPr>
+              <w:t>Events</w:t>
+            </w:r>
+          </w:p>
+        </w:tc>
+        <w:tc>
+          <w:tcPr>
+            <w:tcW w:w="7765" w:type="dxa"/>
+          </w:tcPr>
+          <w:p>
+            <w:pPr>
+              <w:pStyle w:val="ListParagraph"/>
+              <w:numPr>
+                <w:ilvl w:val="0"/>
+                <w:numId w:val="9"/>
+              </w:numPr>
+              <w:spacing w:beforeLines="120" w:before="288" w:afterLines="120" w:after="288" w:line="360" w:lineRule="auto"/>
+              <w:ind w:hanging="720"/>
+              <w:contextualSpacing/>
+              <w:rPr>
+                <w:rFonts w:ascii="Times New Roman" w:hAnsi="Times New Roman" w:cs="Times New Roman"/>
+                <w:sz w:val="26"/>
+                <w:szCs w:val="26"/>
+              </w:rPr>
+            </w:pPr>
+            <w:r>
+              <w:rPr>
+                <w:rFonts w:ascii="Times New Roman" w:hAnsi="Times New Roman" w:cs="Times New Roman"/>
+                <w:sz w:val="26"/>
+                <w:szCs w:val="26"/>
+              </w:rPr>
+              <w:t>Click Add to link to Add Order page</w:t>
+            </w:r>
+          </w:p>
+          <w:p>
+            <w:pPr>
+              <w:pStyle w:val="ListParagraph"/>
+              <w:numPr>
+                <w:ilvl w:val="0"/>
+                <w:numId w:val="9"/>
+              </w:numPr>
+              <w:spacing w:beforeLines="120" w:before="288" w:afterLines="120" w:after="288" w:line="360" w:lineRule="auto"/>
+              <w:ind w:hanging="720"/>
+              <w:contextualSpacing/>
+              <w:rPr>
+                <w:rFonts w:ascii="Times New Roman" w:hAnsi="Times New Roman" w:cs="Times New Roman"/>
+                <w:sz w:val="26"/>
+                <w:szCs w:val="26"/>
+              </w:rPr>
+            </w:pPr>
+            <w:r>
+              <w:rPr>
+                <w:rFonts w:ascii="Times New Roman" w:hAnsi="Times New Roman" w:cs="Times New Roman"/>
+                <w:sz w:val="26"/>
+                <w:szCs w:val="26"/>
+              </w:rPr>
+              <w:t xml:space="preserve">Click </w:t>
+            </w:r>
+            <w:r>
+              <w:rPr>
+                <w:rFonts w:ascii="Times New Roman" w:hAnsi="Times New Roman" w:cs="Times New Roman"/>
+                <w:sz w:val="26"/>
+                <w:szCs w:val="26"/>
+              </w:rPr>
+              <w:t>Export to pdf/excel order list</w:t>
+            </w:r>
+          </w:p>
+          <w:p>
+            <w:pPr>
+              <w:pStyle w:val="ListParagraph"/>
+              <w:numPr>
+                <w:ilvl w:val="0"/>
+                <w:numId w:val="9"/>
+              </w:numPr>
+              <w:spacing w:beforeLines="120" w:before="288" w:afterLines="120" w:after="288" w:line="360" w:lineRule="auto"/>
+              <w:ind w:hanging="720"/>
+              <w:contextualSpacing/>
+              <w:rPr>
+                <w:rFonts w:ascii="Times New Roman" w:hAnsi="Times New Roman" w:cs="Times New Roman"/>
+                <w:sz w:val="26"/>
+                <w:szCs w:val="26"/>
+              </w:rPr>
+            </w:pPr>
+            <w:r>
+              <w:rPr>
+                <w:rFonts w:ascii="Times New Roman" w:hAnsi="Times New Roman" w:cs="Times New Roman"/>
+                <w:sz w:val="26"/>
+                <w:szCs w:val="26"/>
+              </w:rPr>
+              <w:t xml:space="preserve">Click </w:t>
+            </w:r>
+            <w:r>
+              <w:rPr>
+                <w:rFonts w:ascii="Times New Roman" w:hAnsi="Times New Roman" w:cs="Times New Roman"/>
+                <w:sz w:val="26"/>
+                <w:szCs w:val="26"/>
+              </w:rPr>
+              <w:t>Search to filter order</w:t>
+            </w:r>
+            <w:r>
+              <w:rPr>
+                <w:rFonts w:ascii="Times New Roman" w:hAnsi="Times New Roman" w:cs="Times New Roman"/>
+                <w:sz w:val="26"/>
+                <w:szCs w:val="26"/>
+              </w:rPr>
+              <w:t>s</w:t>
+            </w:r>
+            <w:r>
+              <w:rPr>
+                <w:rFonts w:ascii="Times New Roman" w:hAnsi="Times New Roman" w:cs="Times New Roman"/>
+                <w:sz w:val="26"/>
+                <w:szCs w:val="26"/>
+              </w:rPr>
+              <w:t xml:space="preserve"> based on specific conditions</w:t>
+            </w:r>
+          </w:p>
+          <w:p>
+            <w:pPr>
+              <w:pStyle w:val="ListParagraph"/>
+              <w:numPr>
+                <w:ilvl w:val="0"/>
+                <w:numId w:val="9"/>
+              </w:numPr>
+              <w:spacing w:beforeLines="120" w:before="288" w:afterLines="120" w:after="288" w:line="360" w:lineRule="auto"/>
+              <w:ind w:hanging="720"/>
+              <w:contextualSpacing/>
+              <w:rPr>
+                <w:rFonts w:ascii="Times New Roman" w:hAnsi="Times New Roman" w:cs="Times New Roman"/>
+                <w:sz w:val="26"/>
+                <w:szCs w:val="26"/>
+              </w:rPr>
+            </w:pPr>
+            <w:r>
+              <w:rPr>
+                <w:rFonts w:ascii="Times New Roman" w:hAnsi="Times New Roman" w:cs="Times New Roman"/>
+                <w:sz w:val="26"/>
+                <w:szCs w:val="26"/>
+              </w:rPr>
+              <w:t>Click View/Edit to link to View/Edit Order page</w:t>
+            </w:r>
+          </w:p>
+        </w:tc>
+      </w:tr>
+    </w:tbl>
+    <w:p>
+      <w:pPr>
+        <w:rPr>
+          <w:b/>
+          <w:sz w:val="28"/>
+          <w:szCs w:val="28"/>
+        </w:rPr>
+      </w:pPr>
+    </w:p>
+    <w:p>
+      <w:pPr>
+        <w:rPr>
+          <w:b/>
+          <w:sz w:val="28"/>
+          <w:szCs w:val="28"/>
+        </w:rPr>
+      </w:pPr>
+      <w:r>
+        <w:rPr>
+          <w:b/>
+          <w:sz w:val="28"/>
+          <w:szCs w:val="28"/>
+        </w:rPr>
+        <w:t>Add/Update/View an Order</w:t>
+      </w:r>
+    </w:p>
+    <w:p>
+      <w:pPr>
+        <w:rPr>
+          <w:b/>
+          <w:sz w:val="28"/>
+          <w:szCs w:val="28"/>
+        </w:rPr>
+      </w:pPr>
+      <w:r>
+        <w:rPr>
+          <w:noProof/>
+        </w:rPr>
+        <w:lastRenderedPageBreak/>
+        <w:drawing>
+          <wp:inline distT="0" distB="0" distL="0" distR="0" wp14:anchorId="594BCCBB" wp14:editId="2ECAC23F">
+            <wp:extent cx="5943600" cy="4586605"/>
+            <wp:effectExtent l="0" t="0" r="0" b="4445"/>
+            <wp:docPr id="8" name="Picture 8"/>
+            <wp:cNvGraphicFramePr>
+              <a:graphicFrameLocks xmlns:a="http://schemas.openxmlformats.org/drawingml/2006/main" noChangeAspect="1"/>
+            </wp:cNvGraphicFramePr>
+            <a:graphic xmlns:a="http://schemas.openxmlformats.org/drawingml/2006/main">
+              <a:graphicData uri="http://schemas.openxmlformats.org/drawingml/2006/picture">
+                <pic:pic xmlns:pic="http://schemas.openxmlformats.org/drawingml/2006/picture">
+                  <pic:nvPicPr>
+                    <pic:cNvPr id="1" name=""/>
+                    <pic:cNvPicPr/>
+                  </pic:nvPicPr>
+                  <pic:blipFill>
+                    <a:blip r:embed="rId9"/>
+                    <a:stretch>
+                      <a:fillRect/>
+                    </a:stretch>
+                  </pic:blipFill>
+                  <pic:spPr>
+                    <a:xfrm>
+                      <a:off x="0" y="0"/>
+                      <a:ext cx="5943600" cy="4586605"/>
+                    </a:xfrm>
+                    <a:prstGeom prst="rect">
+                      <a:avLst/>
+                    </a:prstGeom>
+                  </pic:spPr>
+                </pic:pic>
+              </a:graphicData>
+            </a:graphic>
+          </wp:inline>
+        </w:drawing>
+      </w:r>
+    </w:p>
+    <w:p>
+      <w:pPr>
+        <w:rPr>
+          <w:b/>
+          <w:sz w:val="28"/>
+          <w:szCs w:val="28"/>
+        </w:rPr>
+      </w:pPr>
+    </w:p>
+    <w:tbl>
+      <w:tblPr>
+        <w:tblpPr w:leftFromText="180" w:rightFromText="180" w:vertAnchor="text" w:horzAnchor="margin" w:tblpY="-38"/>
+        <w:tblW w:w="0" w:type="auto"/>
+        <w:tblBorders>
+          <w:top w:val="single" w:sz="4" w:space="0" w:color="auto"/>
+          <w:left w:val="single" w:sz="4" w:space="0" w:color="auto"/>
+          <w:bottom w:val="single" w:sz="4" w:space="0" w:color="auto"/>
+          <w:right w:val="single" w:sz="4" w:space="0" w:color="auto"/>
+          <w:insideH w:val="single" w:sz="4" w:space="0" w:color="auto"/>
+          <w:insideV w:val="single" w:sz="4" w:space="0" w:color="auto"/>
+        </w:tblBorders>
+        <w:tblLook w:val="04A0" w:firstRow="1" w:lastRow="0" w:firstColumn="1" w:lastColumn="0" w:noHBand="0" w:noVBand="1"/>
+      </w:tblPr>
+      <w:tblGrid>
+        <w:gridCol w:w="1944"/>
+        <w:gridCol w:w="7406"/>
+      </w:tblGrid>
+      <w:tr>
+        <w:tc>
+          <w:tcPr>
+            <w:tcW w:w="1972" w:type="dxa"/>
+            <w:shd w:val="clear" w:color="auto" w:fill="44546A" w:themeFill="text2"/>
+          </w:tcPr>
+          <w:p>
+            <w:pPr>
+              <w:tabs>
+                <w:tab w:val="center" w:pos="4680"/>
+                <w:tab w:val="right" w:pos="9360"/>
+              </w:tabs>
+              <w:spacing w:beforeLines="120" w:before="288" w:afterLines="120" w:after="288"/>
+              <w:ind w:left="720" w:hanging="720"/>
+              <w:rPr>
+                <w:rFonts w:ascii="Times New Roman" w:hAnsi="Times New Roman" w:cs="Times New Roman"/>
+                <w:color w:val="FFFFFF" w:themeColor="background1"/>
+                <w:sz w:val="26"/>
+                <w:szCs w:val="26"/>
+              </w:rPr>
+            </w:pPr>
+            <w:r>
+              <w:rPr>
+                <w:rFonts w:ascii="Times New Roman" w:hAnsi="Times New Roman" w:cs="Times New Roman"/>
+                <w:color w:val="FFFFFF" w:themeColor="background1"/>
+                <w:sz w:val="26"/>
+                <w:szCs w:val="26"/>
+              </w:rPr>
+              <w:lastRenderedPageBreak/>
+              <w:t>Purpose</w:t>
+            </w:r>
+          </w:p>
+        </w:tc>
+        <w:tc>
+          <w:tcPr>
+            <w:tcW w:w="7765" w:type="dxa"/>
+          </w:tcPr>
+          <w:p>
+            <w:pPr>
+              <w:tabs>
+                <w:tab w:val="center" w:pos="4680"/>
+                <w:tab w:val="right" w:pos="9360"/>
+              </w:tabs>
+              <w:spacing w:beforeLines="120" w:before="288" w:afterLines="120" w:after="288"/>
+              <w:ind w:left="720" w:hanging="720"/>
+              <w:rPr>
+                <w:rFonts w:ascii="Times New Roman" w:hAnsi="Times New Roman" w:cs="Times New Roman"/>
+                <w:sz w:val="26"/>
+                <w:szCs w:val="26"/>
+              </w:rPr>
+            </w:pPr>
+            <w:r>
+              <w:rPr>
+                <w:rFonts w:ascii="Times New Roman" w:hAnsi="Times New Roman" w:cs="Times New Roman"/>
+                <w:sz w:val="26"/>
+                <w:szCs w:val="26"/>
+              </w:rPr>
+              <w:t>Add/Update/View an Order</w:t>
+            </w:r>
+          </w:p>
+        </w:tc>
+      </w:tr>
+      <w:tr>
+        <w:tc>
+          <w:tcPr>
+            <w:tcW w:w="1972" w:type="dxa"/>
+            <w:shd w:val="clear" w:color="auto" w:fill="44546A" w:themeFill="text2"/>
+          </w:tcPr>
+          <w:p>
+            <w:pPr>
+              <w:tabs>
+                <w:tab w:val="center" w:pos="4680"/>
+                <w:tab w:val="right" w:pos="9360"/>
+              </w:tabs>
+              <w:spacing w:beforeLines="120" w:before="288" w:afterLines="120" w:after="288"/>
+              <w:ind w:left="720" w:hanging="720"/>
+              <w:rPr>
+                <w:rFonts w:ascii="Times New Roman" w:hAnsi="Times New Roman" w:cs="Times New Roman"/>
+                <w:color w:val="FFFFFF" w:themeColor="background1"/>
+                <w:sz w:val="26"/>
+                <w:szCs w:val="26"/>
+              </w:rPr>
+            </w:pPr>
+            <w:r>
+              <w:rPr>
+                <w:rFonts w:ascii="Times New Roman" w:hAnsi="Times New Roman" w:cs="Times New Roman"/>
+                <w:color w:val="FFFFFF" w:themeColor="background1"/>
+                <w:sz w:val="26"/>
+                <w:szCs w:val="26"/>
+              </w:rPr>
+              <w:t>Connect From</w:t>
+            </w:r>
+          </w:p>
+        </w:tc>
+        <w:tc>
+          <w:tcPr>
+            <w:tcW w:w="7765" w:type="dxa"/>
+          </w:tcPr>
+          <w:p>
+            <w:pPr>
+              <w:tabs>
+                <w:tab w:val="center" w:pos="4680"/>
+                <w:tab w:val="right" w:pos="9360"/>
+              </w:tabs>
+              <w:spacing w:beforeLines="120" w:before="288" w:afterLines="120" w:after="288"/>
+              <w:ind w:left="720" w:hanging="720"/>
+              <w:rPr>
+                <w:rFonts w:ascii="Times New Roman" w:hAnsi="Times New Roman" w:cs="Times New Roman"/>
+                <w:sz w:val="26"/>
+                <w:szCs w:val="26"/>
+              </w:rPr>
+            </w:pPr>
+            <w:r>
+              <w:rPr>
+                <w:rFonts w:ascii="Times New Roman" w:hAnsi="Times New Roman" w:cs="Times New Roman"/>
+                <w:sz w:val="26"/>
+                <w:szCs w:val="26"/>
+              </w:rPr>
+              <w:t>Order Management</w:t>
+            </w:r>
+          </w:p>
+        </w:tc>
+      </w:tr>
+      <w:tr>
+        <w:tc>
+          <w:tcPr>
+            <w:tcW w:w="1972" w:type="dxa"/>
+            <w:shd w:val="clear" w:color="auto" w:fill="44546A" w:themeFill="text2"/>
+          </w:tcPr>
+          <w:p>
+            <w:pPr>
+              <w:tabs>
+                <w:tab w:val="center" w:pos="4680"/>
+                <w:tab w:val="right" w:pos="9360"/>
+              </w:tabs>
+              <w:spacing w:beforeLines="120" w:before="288" w:afterLines="120" w:after="288"/>
+              <w:ind w:left="720" w:hanging="720"/>
+              <w:rPr>
+                <w:rFonts w:ascii="Times New Roman" w:hAnsi="Times New Roman" w:cs="Times New Roman"/>
+                <w:color w:val="FFFFFF" w:themeColor="background1"/>
+                <w:sz w:val="26"/>
+                <w:szCs w:val="26"/>
+              </w:rPr>
+            </w:pPr>
+            <w:r>
+              <w:rPr>
+                <w:rFonts w:ascii="Times New Roman" w:hAnsi="Times New Roman" w:cs="Times New Roman"/>
+                <w:color w:val="FFFFFF" w:themeColor="background1"/>
+                <w:sz w:val="26"/>
+                <w:szCs w:val="26"/>
+              </w:rPr>
+              <w:t>Connect to</w:t>
+            </w:r>
+          </w:p>
+        </w:tc>
+        <w:tc>
+          <w:tcPr>
+            <w:tcW w:w="7765" w:type="dxa"/>
+          </w:tcPr>
+          <w:p>
+            <w:pPr>
+              <w:tabs>
+                <w:tab w:val="center" w:pos="4680"/>
+                <w:tab w:val="right" w:pos="9360"/>
+              </w:tabs>
+              <w:spacing w:beforeLines="120" w:before="288" w:afterLines="120" w:after="288"/>
+              <w:ind w:left="720" w:hanging="720"/>
+              <w:rPr>
+                <w:rFonts w:ascii="Times New Roman" w:hAnsi="Times New Roman" w:cs="Times New Roman"/>
+                <w:sz w:val="26"/>
+                <w:szCs w:val="26"/>
+              </w:rPr>
+            </w:pPr>
+            <w:r>
+              <w:rPr>
+                <w:rFonts w:ascii="Times New Roman" w:hAnsi="Times New Roman" w:cs="Times New Roman"/>
+                <w:sz w:val="26"/>
+                <w:szCs w:val="26"/>
+              </w:rPr>
+              <w:t>Order Management</w:t>
+            </w:r>
+          </w:p>
+        </w:tc>
+      </w:tr>
+      <w:tr>
+        <w:tc>
+          <w:tcPr>
+            <w:tcW w:w="1972" w:type="dxa"/>
+            <w:shd w:val="clear" w:color="auto" w:fill="44546A" w:themeFill="text2"/>
+          </w:tcPr>
+          <w:p>
+            <w:pPr>
+              <w:tabs>
+                <w:tab w:val="center" w:pos="4680"/>
+                <w:tab w:val="right" w:pos="9360"/>
+              </w:tabs>
+              <w:spacing w:beforeLines="120" w:before="288" w:afterLines="120" w:after="288"/>
+              <w:ind w:left="720" w:hanging="720"/>
+              <w:rPr>
+                <w:rFonts w:ascii="Times New Roman" w:hAnsi="Times New Roman" w:cs="Times New Roman"/>
+                <w:color w:val="FFFFFF" w:themeColor="background1"/>
+                <w:sz w:val="26"/>
+                <w:szCs w:val="26"/>
+              </w:rPr>
+            </w:pPr>
+            <w:r>
+              <w:rPr>
+                <w:rFonts w:ascii="Times New Roman" w:hAnsi="Times New Roman" w:cs="Times New Roman"/>
+                <w:color w:val="FFFFFF" w:themeColor="background1"/>
+                <w:sz w:val="26"/>
+                <w:szCs w:val="26"/>
+              </w:rPr>
+              <w:t>Validation</w:t>
+            </w:r>
+          </w:p>
+        </w:tc>
+        <w:tc>
+          <w:tcPr>
+            <w:tcW w:w="7765" w:type="dxa"/>
+          </w:tcPr>
+          <w:p>
+            <w:pPr>
+              <w:numPr>
+                <w:ilvl w:val="0"/>
+                <w:numId w:val="1"/>
+              </w:numPr>
+              <w:spacing w:beforeLines="120" w:before="288" w:afterLines="120" w:after="288" w:line="360" w:lineRule="auto"/>
+              <w:ind w:hanging="720"/>
+              <w:contextualSpacing/>
+              <w:rPr>
+                <w:rFonts w:ascii="Times New Roman" w:hAnsi="Times New Roman" w:cs="Times New Roman"/>
+                <w:b/>
+                <w:sz w:val="26"/>
+                <w:szCs w:val="26"/>
+              </w:rPr>
+            </w:pPr>
+            <w:r>
+              <w:rPr>
+                <w:rFonts w:ascii="Times New Roman" w:hAnsi="Times New Roman" w:cs="Times New Roman"/>
+                <w:b/>
+                <w:sz w:val="26"/>
+                <w:szCs w:val="26"/>
+              </w:rPr>
+              <w:t>Customer name</w:t>
+            </w:r>
+          </w:p>
+          <w:p>
+            <w:pPr>
+              <w:numPr>
+                <w:ilvl w:val="0"/>
+                <w:numId w:val="3"/>
+              </w:numPr>
+              <w:spacing w:beforeLines="120" w:before="288" w:afterLines="120" w:after="288" w:line="360" w:lineRule="auto"/>
+              <w:ind w:left="720" w:hanging="720"/>
+              <w:contextualSpacing/>
+              <w:rPr>
+                <w:rFonts w:ascii="Times New Roman" w:hAnsi="Times New Roman" w:cs="Times New Roman"/>
+                <w:sz w:val="26"/>
+                <w:szCs w:val="26"/>
+              </w:rPr>
+            </w:pPr>
+            <w:r>
+              <w:rPr>
+                <w:rFonts w:ascii="Times New Roman" w:hAnsi="Times New Roman" w:cs="Times New Roman"/>
+                <w:sz w:val="26"/>
+                <w:szCs w:val="26"/>
+              </w:rPr>
+              <w:t>Not blank</w:t>
+            </w:r>
+          </w:p>
+          <w:p>
+            <w:pPr>
+              <w:numPr>
+                <w:ilvl w:val="0"/>
+                <w:numId w:val="3"/>
+              </w:numPr>
+              <w:spacing w:beforeLines="120" w:before="288" w:afterLines="120" w:after="288" w:line="360" w:lineRule="auto"/>
+              <w:ind w:left="720" w:hanging="720"/>
+              <w:contextualSpacing/>
+              <w:rPr>
+                <w:rFonts w:ascii="Times New Roman" w:hAnsi="Times New Roman" w:cs="Times New Roman"/>
+                <w:sz w:val="26"/>
+                <w:szCs w:val="26"/>
+              </w:rPr>
+            </w:pPr>
+            <w:r>
+              <w:rPr>
+                <w:rFonts w:ascii="Times New Roman" w:hAnsi="Times New Roman" w:cs="Times New Roman"/>
+                <w:sz w:val="26"/>
+                <w:szCs w:val="26"/>
+              </w:rPr>
+              <w:t>4 - 100 characters</w:t>
+            </w:r>
+          </w:p>
+          <w:p>
+            <w:pPr>
+              <w:spacing w:beforeLines="120" w:before="288" w:afterLines="120" w:after="288" w:line="360" w:lineRule="auto"/>
+              <w:ind w:left="720"/>
+              <w:contextualSpacing/>
+              <w:rPr>
+                <w:rFonts w:ascii="Times New Roman" w:hAnsi="Times New Roman" w:cs="Times New Roman"/>
+                <w:sz w:val="26"/>
+                <w:szCs w:val="26"/>
+              </w:rPr>
+            </w:pPr>
+          </w:p>
+          <w:p>
+            <w:pPr>
+              <w:numPr>
+                <w:ilvl w:val="0"/>
+                <w:numId w:val="10"/>
+              </w:numPr>
+              <w:spacing w:beforeLines="120" w:before="288" w:afterLines="120" w:after="288" w:line="360" w:lineRule="auto"/>
+              <w:ind w:hanging="720"/>
+              <w:contextualSpacing/>
+              <w:rPr>
+                <w:rFonts w:ascii="Times New Roman" w:hAnsi="Times New Roman" w:cs="Times New Roman"/>
+                <w:b/>
+                <w:sz w:val="26"/>
+                <w:szCs w:val="26"/>
+              </w:rPr>
+            </w:pPr>
+            <w:r>
+              <w:rPr>
+                <w:rFonts w:ascii="Times New Roman" w:hAnsi="Times New Roman" w:cs="Times New Roman"/>
+                <w:b/>
+                <w:sz w:val="26"/>
+                <w:szCs w:val="26"/>
+              </w:rPr>
+              <w:t>Phone</w:t>
+            </w:r>
+          </w:p>
+          <w:p>
+            <w:pPr>
+              <w:numPr>
+                <w:ilvl w:val="0"/>
+                <w:numId w:val="4"/>
+              </w:numPr>
+              <w:spacing w:beforeLines="120" w:before="288" w:afterLines="120" w:after="288" w:line="360" w:lineRule="auto"/>
+              <w:ind w:left="720" w:hanging="720"/>
+              <w:contextualSpacing/>
+              <w:rPr>
+                <w:rFonts w:ascii="Times New Roman" w:hAnsi="Times New Roman" w:cs="Times New Roman"/>
+                <w:sz w:val="26"/>
+                <w:szCs w:val="26"/>
+              </w:rPr>
+            </w:pPr>
+            <w:r>
+              <w:rPr>
+                <w:rFonts w:ascii="Times New Roman" w:hAnsi="Times New Roman" w:cs="Times New Roman"/>
+                <w:sz w:val="26"/>
+                <w:szCs w:val="26"/>
+              </w:rPr>
+              <w:t>Not blank</w:t>
+            </w:r>
+          </w:p>
+          <w:p>
+            <w:pPr>
+              <w:numPr>
+                <w:ilvl w:val="0"/>
+                <w:numId w:val="4"/>
+              </w:numPr>
+              <w:spacing w:beforeLines="120" w:before="288" w:afterLines="120" w:after="288" w:line="360" w:lineRule="auto"/>
+              <w:ind w:left="720" w:hanging="720"/>
+              <w:contextualSpacing/>
+              <w:rPr>
+                <w:rFonts w:ascii="Times New Roman" w:hAnsi="Times New Roman" w:cs="Times New Roman"/>
+                <w:sz w:val="26"/>
+                <w:szCs w:val="26"/>
+              </w:rPr>
+            </w:pPr>
+            <w:r>
+              <w:rPr>
+                <w:rFonts w:ascii="Times New Roman" w:hAnsi="Times New Roman" w:cs="Times New Roman"/>
+                <w:sz w:val="26"/>
+                <w:szCs w:val="26"/>
+              </w:rPr>
+              <w:t>10 – 11 characters</w:t>
+            </w:r>
+          </w:p>
+          <w:p>
+            <w:pPr>
+              <w:numPr>
+                <w:ilvl w:val="0"/>
+                <w:numId w:val="4"/>
+              </w:numPr>
+              <w:spacing w:beforeLines="120" w:before="288" w:afterLines="120" w:after="288" w:line="360" w:lineRule="auto"/>
+              <w:ind w:left="720" w:hanging="720"/>
+              <w:contextualSpacing/>
+              <w:rPr>
+                <w:rFonts w:ascii="Times New Roman" w:hAnsi="Times New Roman" w:cs="Times New Roman"/>
+                <w:sz w:val="26"/>
+                <w:szCs w:val="26"/>
+              </w:rPr>
+            </w:pPr>
+            <w:r>
+              <w:rPr>
+                <w:rFonts w:ascii="Times New Roman" w:hAnsi="Times New Roman" w:cs="Times New Roman"/>
+                <w:sz w:val="26"/>
+                <w:szCs w:val="26"/>
+              </w:rPr>
+              <w:t>Format: “0X</w:t>
+            </w:r>
+            <w:r>
+              <w:rPr>
+                <w:rFonts w:ascii="Times New Roman" w:hAnsi="Times New Roman" w:cs="Times New Roman"/>
+                <w:sz w:val="26"/>
+                <w:szCs w:val="26"/>
+              </w:rPr>
+              <w:t>XXXXXXXX”</w:t>
+            </w:r>
+          </w:p>
+          <w:p>
+            <w:pPr>
+              <w:pStyle w:val="ListParagraph"/>
+              <w:numPr>
+                <w:ilvl w:val="0"/>
+                <w:numId w:val="1"/>
+              </w:numPr>
+              <w:spacing w:beforeLines="120" w:before="288" w:afterLines="120" w:after="288" w:line="360" w:lineRule="auto"/>
+              <w:ind w:hanging="720"/>
+              <w:contextualSpacing/>
+              <w:rPr>
+                <w:rFonts w:ascii="Times New Roman" w:hAnsi="Times New Roman" w:cs="Times New Roman"/>
+                <w:b/>
+                <w:sz w:val="26"/>
+                <w:szCs w:val="26"/>
+              </w:rPr>
+            </w:pPr>
+            <w:r>
+              <w:rPr>
+                <w:rFonts w:ascii="Times New Roman" w:hAnsi="Times New Roman" w:cs="Times New Roman"/>
+                <w:b/>
+                <w:sz w:val="26"/>
+                <w:szCs w:val="26"/>
+              </w:rPr>
+              <w:t>Order address</w:t>
+            </w:r>
+          </w:p>
+          <w:p>
+            <w:pPr>
+              <w:pStyle w:val="ListParagraph"/>
+              <w:numPr>
+                <w:ilvl w:val="0"/>
+                <w:numId w:val="5"/>
+              </w:numPr>
+              <w:spacing w:beforeLines="120" w:before="288" w:afterLines="120" w:after="288" w:line="360" w:lineRule="auto"/>
+              <w:ind w:left="720" w:hanging="720"/>
+              <w:contextualSpacing/>
+              <w:rPr>
+                <w:rFonts w:ascii="Times New Roman" w:hAnsi="Times New Roman" w:cs="Times New Roman"/>
+                <w:sz w:val="26"/>
+                <w:szCs w:val="26"/>
+              </w:rPr>
+            </w:pPr>
+            <w:r>
+              <w:rPr>
+                <w:rFonts w:ascii="Times New Roman" w:hAnsi="Times New Roman" w:cs="Times New Roman"/>
+                <w:sz w:val="26"/>
+                <w:szCs w:val="26"/>
+              </w:rPr>
+              <w:t>Not blank</w:t>
+            </w:r>
+          </w:p>
+          <w:p>
+            <w:pPr>
+              <w:pStyle w:val="ListParagraph"/>
+              <w:numPr>
+                <w:ilvl w:val="0"/>
+                <w:numId w:val="5"/>
+              </w:numPr>
+              <w:spacing w:beforeLines="120" w:before="288" w:afterLines="120" w:after="288" w:line="360" w:lineRule="auto"/>
+              <w:ind w:left="720" w:hanging="720"/>
+              <w:contextualSpacing/>
+              <w:rPr>
+                <w:rFonts w:ascii="Times New Roman" w:hAnsi="Times New Roman" w:cs="Times New Roman"/>
+                <w:sz w:val="26"/>
+                <w:szCs w:val="26"/>
+              </w:rPr>
+            </w:pPr>
+            <w:r>
+              <w:rPr>
+                <w:rFonts w:ascii="Times New Roman" w:hAnsi="Times New Roman" w:cs="Times New Roman"/>
+                <w:sz w:val="26"/>
+                <w:szCs w:val="26"/>
+              </w:rPr>
+              <w:t>50 – 200 charaters</w:t>
+            </w:r>
+            <w:r>
+              <w:rPr>
+                <w:rFonts w:ascii="Times New Roman" w:hAnsi="Times New Roman" w:cs="Times New Roman"/>
+                <w:sz w:val="26"/>
+                <w:szCs w:val="26"/>
+              </w:rPr>
+              <w:t xml:space="preserve"> </w:t>
+            </w:r>
+          </w:p>
+          <w:p>
+            <w:pPr>
+              <w:pStyle w:val="ListParagraph"/>
+              <w:numPr>
+                <w:ilvl w:val="0"/>
+                <w:numId w:val="5"/>
+              </w:numPr>
+              <w:spacing w:beforeLines="120" w:before="288" w:afterLines="120" w:after="288" w:line="360" w:lineRule="auto"/>
+              <w:ind w:left="720" w:hanging="720"/>
+              <w:contextualSpacing/>
+              <w:rPr>
+                <w:rFonts w:ascii="Times New Roman" w:hAnsi="Times New Roman" w:cs="Times New Roman"/>
+                <w:sz w:val="26"/>
+                <w:szCs w:val="26"/>
+              </w:rPr>
+            </w:pPr>
+            <w:r>
+              <w:rPr>
+                <w:rFonts w:ascii="Times New Roman" w:hAnsi="Times New Roman" w:cs="Times New Roman"/>
+                <w:sz w:val="26"/>
+                <w:szCs w:val="26"/>
+              </w:rPr>
+              <w:t>Suggestion type ahead (Street)</w:t>
+            </w:r>
+          </w:p>
+          <w:p>
+            <w:pPr>
+              <w:pStyle w:val="ListParagraph"/>
+              <w:spacing w:beforeLines="120" w:before="288" w:afterLines="120" w:after="288" w:line="360" w:lineRule="auto"/>
+              <w:contextualSpacing/>
+              <w:rPr>
+                <w:rFonts w:ascii="Times New Roman" w:hAnsi="Times New Roman" w:cs="Times New Roman"/>
+                <w:sz w:val="26"/>
+                <w:szCs w:val="26"/>
+              </w:rPr>
+            </w:pPr>
+          </w:p>
+          <w:p>
+            <w:pPr>
+              <w:pStyle w:val="ListParagraph"/>
+              <w:numPr>
+                <w:ilvl w:val="0"/>
+                <w:numId w:val="1"/>
+              </w:numPr>
+              <w:spacing w:beforeLines="120" w:before="288" w:afterLines="120" w:after="288" w:line="360" w:lineRule="auto"/>
+              <w:ind w:hanging="720"/>
+              <w:contextualSpacing/>
+              <w:rPr>
+                <w:rFonts w:ascii="Times New Roman" w:hAnsi="Times New Roman" w:cs="Times New Roman"/>
+                <w:b/>
+                <w:sz w:val="26"/>
+                <w:szCs w:val="26"/>
+              </w:rPr>
+            </w:pPr>
+            <w:r>
+              <w:rPr>
+                <w:rFonts w:ascii="Times New Roman" w:hAnsi="Times New Roman" w:cs="Times New Roman"/>
+                <w:b/>
+                <w:sz w:val="26"/>
+                <w:szCs w:val="26"/>
+              </w:rPr>
+              <w:t>Order ID</w:t>
+            </w:r>
+          </w:p>
+          <w:p>
+            <w:pPr>
+              <w:pStyle w:val="ListParagraph"/>
+              <w:numPr>
+                <w:ilvl w:val="0"/>
+                <w:numId w:val="2"/>
+              </w:numPr>
+              <w:spacing w:beforeLines="120" w:before="288" w:afterLines="120" w:after="288" w:line="360" w:lineRule="auto"/>
+              <w:ind w:left="720" w:hanging="720"/>
+              <w:contextualSpacing/>
+              <w:rPr>
+                <w:rFonts w:ascii="Times New Roman" w:hAnsi="Times New Roman" w:cs="Times New Roman"/>
+                <w:sz w:val="26"/>
+                <w:szCs w:val="26"/>
+              </w:rPr>
+            </w:pPr>
+            <w:r>
+              <w:rPr>
+                <w:rFonts w:ascii="Times New Roman" w:hAnsi="Times New Roman" w:cs="Times New Roman"/>
+                <w:sz w:val="26"/>
+                <w:szCs w:val="26"/>
+              </w:rPr>
+              <w:t>Uneditable or disable</w:t>
+            </w:r>
+            <w:r>
+              <w:rPr>
+                <w:rFonts w:ascii="Times New Roman" w:hAnsi="Times New Roman" w:cs="Times New Roman"/>
+                <w:sz w:val="26"/>
+                <w:szCs w:val="26"/>
+              </w:rPr>
+              <w:t xml:space="preserve"> </w:t>
+            </w:r>
+          </w:p>
+          <w:p>
+            <w:pPr>
+              <w:numPr>
+                <w:ilvl w:val="0"/>
+                <w:numId w:val="10"/>
+              </w:numPr>
+              <w:spacing w:beforeLines="120" w:before="288" w:afterLines="120" w:after="288" w:line="360" w:lineRule="auto"/>
+              <w:ind w:hanging="720"/>
+              <w:contextualSpacing/>
+              <w:rPr>
+                <w:rFonts w:ascii="Times New Roman" w:hAnsi="Times New Roman" w:cs="Times New Roman"/>
+                <w:b/>
+                <w:sz w:val="28"/>
+                <w:szCs w:val="28"/>
+              </w:rPr>
+            </w:pPr>
+            <w:r>
+              <w:rPr>
+                <w:rFonts w:ascii="Times New Roman" w:hAnsi="Times New Roman" w:cs="Times New Roman"/>
+                <w:b/>
+                <w:sz w:val="28"/>
+                <w:szCs w:val="28"/>
+              </w:rPr>
+              <w:t>Quantity each dish</w:t>
+            </w:r>
+          </w:p>
+          <w:p>
+            <w:pPr>
+              <w:numPr>
+                <w:ilvl w:val="0"/>
+                <w:numId w:val="4"/>
+              </w:numPr>
+              <w:spacing w:beforeLines="120" w:before="288" w:afterLines="120" w:after="288" w:line="360" w:lineRule="auto"/>
+              <w:ind w:left="720" w:hanging="720"/>
+              <w:contextualSpacing/>
+              <w:rPr>
+                <w:rFonts w:ascii="Times New Roman" w:hAnsi="Times New Roman" w:cs="Times New Roman"/>
+                <w:sz w:val="28"/>
+                <w:szCs w:val="28"/>
+              </w:rPr>
+            </w:pPr>
+            <w:r>
+              <w:rPr>
+                <w:rFonts w:ascii="Times New Roman" w:hAnsi="Times New Roman" w:cs="Times New Roman"/>
+                <w:sz w:val="28"/>
+                <w:szCs w:val="28"/>
+              </w:rPr>
+              <w:t>Be able to adjust up/down</w:t>
+            </w:r>
+          </w:p>
+          <w:p>
+            <w:pPr>
+              <w:numPr>
+                <w:ilvl w:val="0"/>
+                <w:numId w:val="4"/>
+              </w:numPr>
+              <w:spacing w:beforeLines="120" w:before="288" w:afterLines="120" w:after="288" w:line="360" w:lineRule="auto"/>
+              <w:ind w:left="720" w:hanging="720"/>
+              <w:contextualSpacing/>
+              <w:rPr>
+                <w:rFonts w:ascii="Times New Roman" w:hAnsi="Times New Roman" w:cs="Times New Roman"/>
+                <w:sz w:val="28"/>
+                <w:szCs w:val="28"/>
+              </w:rPr>
+            </w:pPr>
+            <w:r>
+              <w:rPr>
+                <w:rFonts w:ascii="Times New Roman" w:hAnsi="Times New Roman" w:cs="Times New Roman"/>
+                <w:sz w:val="28"/>
+                <w:szCs w:val="28"/>
+              </w:rPr>
+              <w:t>Minium value: 1</w:t>
+            </w:r>
+          </w:p>
+          <w:p>
+            <w:pPr>
+              <w:numPr>
+                <w:ilvl w:val="0"/>
+                <w:numId w:val="4"/>
+              </w:numPr>
+              <w:spacing w:beforeLines="120" w:before="288" w:afterLines="120" w:after="288" w:line="360" w:lineRule="auto"/>
+              <w:ind w:left="720" w:hanging="720"/>
+              <w:contextualSpacing/>
+              <w:rPr>
+                <w:rFonts w:ascii="Times New Roman" w:hAnsi="Times New Roman" w:cs="Times New Roman"/>
+                <w:sz w:val="28"/>
+                <w:szCs w:val="28"/>
+              </w:rPr>
+            </w:pPr>
+            <w:r>
+              <w:rPr>
+                <w:rFonts w:ascii="Times New Roman" w:hAnsi="Times New Roman" w:cs="Times New Roman"/>
+                <w:sz w:val="28"/>
+                <w:szCs w:val="28"/>
+              </w:rPr>
+              <w:t>Maxium value &lt;= available quantity</w:t>
+            </w:r>
+          </w:p>
+          <w:p>
+            <w:pPr>
+              <w:pStyle w:val="ListParagraph"/>
+              <w:numPr>
+                <w:ilvl w:val="0"/>
+                <w:numId w:val="1"/>
+              </w:numPr>
+              <w:spacing w:beforeLines="120" w:before="288" w:afterLines="120" w:after="288" w:line="360" w:lineRule="auto"/>
+              <w:ind w:hanging="720"/>
+              <w:contextualSpacing/>
+              <w:rPr>
+                <w:rFonts w:ascii="Times New Roman" w:hAnsi="Times New Roman" w:cs="Times New Roman"/>
+                <w:b/>
+                <w:sz w:val="28"/>
+                <w:szCs w:val="28"/>
+              </w:rPr>
+            </w:pPr>
+            <w:r>
+              <w:rPr>
+                <w:rFonts w:ascii="Times New Roman" w:hAnsi="Times New Roman" w:cs="Times New Roman"/>
+                <w:b/>
+                <w:sz w:val="28"/>
+                <w:szCs w:val="28"/>
+              </w:rPr>
+              <w:t>Confirm</w:t>
+            </w:r>
+          </w:p>
+          <w:p>
+            <w:pPr>
+              <w:pStyle w:val="ListParagraph"/>
+              <w:numPr>
+                <w:ilvl w:val="0"/>
+                <w:numId w:val="11"/>
+              </w:numPr>
+              <w:spacing w:beforeLines="120" w:before="288" w:afterLines="120" w:after="288" w:line="360" w:lineRule="auto"/>
+              <w:contextualSpacing/>
+              <w:rPr>
+                <w:rFonts w:ascii="Times New Roman" w:hAnsi="Times New Roman" w:cs="Times New Roman"/>
+                <w:sz w:val="26"/>
+                <w:szCs w:val="26"/>
+              </w:rPr>
+            </w:pPr>
+            <w:r>
+              <w:rPr>
+                <w:rFonts w:ascii="Times New Roman" w:hAnsi="Times New Roman" w:cs="Times New Roman"/>
+                <w:sz w:val="28"/>
+                <w:szCs w:val="28"/>
+              </w:rPr>
+              <w:lastRenderedPageBreak/>
+              <w:t>Alert users</w:t>
+            </w:r>
+            <w:r>
+              <w:rPr>
+                <w:rFonts w:ascii="Times New Roman" w:hAnsi="Times New Roman" w:cs="Times New Roman"/>
+                <w:sz w:val="28"/>
+                <w:szCs w:val="28"/>
+              </w:rPr>
+              <w:t xml:space="preserve"> about their decisions</w:t>
+            </w:r>
+          </w:p>
+        </w:tc>
+      </w:tr>
+      <w:tr>
+        <w:trPr>
+          <w:trHeight w:val="422"/>
+        </w:trPr>
+        <w:tc>
+          <w:tcPr>
+            <w:tcW w:w="1972" w:type="dxa"/>
+            <w:shd w:val="clear" w:color="auto" w:fill="44546A" w:themeFill="text2"/>
+          </w:tcPr>
+          <w:p>
+            <w:pPr>
+              <w:tabs>
+                <w:tab w:val="center" w:pos="4680"/>
+                <w:tab w:val="right" w:pos="9360"/>
+              </w:tabs>
+              <w:spacing w:beforeLines="120" w:before="288" w:afterLines="120" w:after="288"/>
+              <w:ind w:left="720" w:hanging="720"/>
+              <w:rPr>
+                <w:rFonts w:ascii="Times New Roman" w:hAnsi="Times New Roman" w:cs="Times New Roman"/>
+                <w:color w:val="FFFFFF" w:themeColor="background1"/>
+                <w:sz w:val="26"/>
+                <w:szCs w:val="26"/>
+              </w:rPr>
+            </w:pPr>
+            <w:r>
+              <w:rPr>
+                <w:rFonts w:ascii="Times New Roman" w:hAnsi="Times New Roman" w:cs="Times New Roman"/>
+                <w:color w:val="FFFFFF" w:themeColor="background1"/>
+                <w:sz w:val="26"/>
+                <w:szCs w:val="26"/>
+              </w:rPr>
+              <w:lastRenderedPageBreak/>
+              <w:t>Initial values</w:t>
+            </w:r>
+          </w:p>
+        </w:tc>
+        <w:tc>
+          <w:tcPr>
+            <w:tcW w:w="7765" w:type="dxa"/>
+          </w:tcPr>
+          <w:p>
+            <w:pPr>
+              <w:pStyle w:val="ListParagraph"/>
+              <w:numPr>
+                <w:ilvl w:val="0"/>
+                <w:numId w:val="1"/>
+              </w:numPr>
+              <w:tabs>
+                <w:tab w:val="center" w:pos="4680"/>
+                <w:tab w:val="right" w:pos="9360"/>
+              </w:tabs>
+              <w:spacing w:beforeLines="120" w:before="288" w:afterLines="120" w:after="288" w:line="360" w:lineRule="auto"/>
+              <w:ind w:hanging="720"/>
+              <w:rPr>
+                <w:rFonts w:ascii="Times New Roman" w:hAnsi="Times New Roman" w:cs="Times New Roman"/>
+                <w:sz w:val="26"/>
+                <w:szCs w:val="26"/>
+              </w:rPr>
+            </w:pPr>
+            <w:r>
+              <w:rPr>
+                <w:rFonts w:ascii="Times New Roman" w:hAnsi="Times New Roman" w:cs="Times New Roman"/>
+                <w:sz w:val="26"/>
+                <w:szCs w:val="26"/>
+              </w:rPr>
+              <w:t>If View/Edit mode, all info will display</w:t>
+            </w:r>
+          </w:p>
+          <w:p>
+            <w:pPr>
+              <w:pStyle w:val="ListParagraph"/>
+              <w:numPr>
+                <w:ilvl w:val="0"/>
+                <w:numId w:val="1"/>
+              </w:numPr>
+              <w:tabs>
+                <w:tab w:val="center" w:pos="4680"/>
+                <w:tab w:val="right" w:pos="9360"/>
+              </w:tabs>
+              <w:spacing w:beforeLines="120" w:before="288" w:afterLines="120" w:after="288" w:line="360" w:lineRule="auto"/>
+              <w:ind w:hanging="720"/>
+              <w:rPr>
+                <w:rFonts w:ascii="Times New Roman" w:hAnsi="Times New Roman" w:cs="Times New Roman"/>
+                <w:sz w:val="26"/>
+                <w:szCs w:val="26"/>
+              </w:rPr>
+            </w:pPr>
+            <w:r>
+              <w:rPr>
+                <w:rFonts w:ascii="Times New Roman" w:hAnsi="Times New Roman" w:cs="Times New Roman"/>
+                <w:sz w:val="26"/>
+                <w:szCs w:val="26"/>
+              </w:rPr>
+              <w:t>If Add mode, Paid status is default and Complete status is default. Quantity is 1 and Dish is the first item on list.</w:t>
+            </w:r>
+          </w:p>
+          <w:p>
+            <w:pPr>
+              <w:pStyle w:val="ListParagraph"/>
+              <w:numPr>
+                <w:ilvl w:val="0"/>
+                <w:numId w:val="1"/>
+              </w:numPr>
+              <w:tabs>
+                <w:tab w:val="center" w:pos="4680"/>
+                <w:tab w:val="right" w:pos="9360"/>
+              </w:tabs>
+              <w:spacing w:beforeLines="120" w:before="288" w:afterLines="120" w:after="288" w:line="360" w:lineRule="auto"/>
+              <w:ind w:hanging="720"/>
+              <w:rPr>
+                <w:rFonts w:ascii="Times New Roman" w:hAnsi="Times New Roman" w:cs="Times New Roman"/>
+                <w:sz w:val="26"/>
+                <w:szCs w:val="26"/>
+              </w:rPr>
+            </w:pPr>
+            <w:r>
+              <w:rPr>
+                <w:rFonts w:ascii="Times New Roman" w:hAnsi="Times New Roman" w:cs="Times New Roman"/>
+                <w:sz w:val="26"/>
+                <w:szCs w:val="26"/>
+              </w:rPr>
+              <w:t>Order ID will be generated after confirm</w:t>
+            </w:r>
+            <w:r>
+              <w:rPr>
+                <w:rFonts w:ascii="Times New Roman" w:hAnsi="Times New Roman" w:cs="Times New Roman"/>
+                <w:sz w:val="26"/>
+                <w:szCs w:val="26"/>
+              </w:rPr>
+              <w:t xml:space="preserve"> in format “Oyymmdd”</w:t>
+            </w:r>
+            <w:r>
+              <w:rPr>
+                <w:rFonts w:ascii="Times New Roman" w:hAnsi="Times New Roman" w:cs="Times New Roman"/>
+                <w:sz w:val="26"/>
+                <w:szCs w:val="26"/>
+              </w:rPr>
+              <w:t>.</w:t>
+            </w:r>
+          </w:p>
+        </w:tc>
+      </w:tr>
+      <w:tr>
+        <w:tc>
+          <w:tcPr>
+            <w:tcW w:w="1972" w:type="dxa"/>
+            <w:shd w:val="clear" w:color="auto" w:fill="44546A" w:themeFill="text2"/>
+          </w:tcPr>
+          <w:p>
+            <w:pPr>
+              <w:tabs>
+                <w:tab w:val="center" w:pos="4680"/>
+                <w:tab w:val="right" w:pos="9360"/>
+              </w:tabs>
+              <w:spacing w:beforeLines="120" w:before="288" w:afterLines="120" w:after="288"/>
+              <w:ind w:left="720" w:hanging="720"/>
+              <w:rPr>
+                <w:rFonts w:ascii="Times New Roman" w:hAnsi="Times New Roman" w:cs="Times New Roman"/>
+                <w:color w:val="FFFFFF" w:themeColor="background1"/>
+                <w:sz w:val="26"/>
+                <w:szCs w:val="26"/>
+              </w:rPr>
+            </w:pPr>
+            <w:r>
+              <w:rPr>
+                <w:rFonts w:ascii="Times New Roman" w:hAnsi="Times New Roman" w:cs="Times New Roman"/>
+                <w:color w:val="FFFFFF" w:themeColor="background1"/>
+                <w:sz w:val="26"/>
+                <w:szCs w:val="26"/>
+              </w:rPr>
+              <w:t>Events</w:t>
+            </w:r>
+          </w:p>
+        </w:tc>
+        <w:tc>
+          <w:tcPr>
+            <w:tcW w:w="7765" w:type="dxa"/>
+          </w:tcPr>
+          <w:p>
+            <w:pPr>
+              <w:pStyle w:val="ListParagraph"/>
+              <w:numPr>
+                <w:ilvl w:val="0"/>
+                <w:numId w:val="9"/>
+              </w:numPr>
+              <w:spacing w:beforeLines="120" w:before="288" w:afterLines="120" w:after="288" w:line="360" w:lineRule="auto"/>
+              <w:ind w:hanging="720"/>
+              <w:contextualSpacing/>
+              <w:rPr>
+                <w:rFonts w:ascii="Times New Roman" w:hAnsi="Times New Roman" w:cs="Times New Roman"/>
+                <w:sz w:val="26"/>
+                <w:szCs w:val="26"/>
+              </w:rPr>
+            </w:pPr>
+            <w:r>
+              <w:rPr>
+                <w:rFonts w:ascii="Times New Roman" w:hAnsi="Times New Roman" w:cs="Times New Roman"/>
+                <w:sz w:val="26"/>
+                <w:szCs w:val="26"/>
+              </w:rPr>
+              <w:t>Click Export to pdf of this order (applied for</w:t>
+            </w:r>
+            <w:r>
+              <w:rPr>
+                <w:rFonts w:ascii="Times New Roman" w:hAnsi="Times New Roman" w:cs="Times New Roman"/>
+                <w:sz w:val="26"/>
+                <w:szCs w:val="26"/>
+              </w:rPr>
+              <w:t xml:space="preserve"> complete</w:t>
+            </w:r>
+            <w:r>
+              <w:rPr>
+                <w:rFonts w:ascii="Times New Roman" w:hAnsi="Times New Roman" w:cs="Times New Roman"/>
+                <w:sz w:val="26"/>
+                <w:szCs w:val="26"/>
+              </w:rPr>
+              <w:t xml:space="preserve"> mode)</w:t>
+            </w:r>
+          </w:p>
+          <w:p>
+            <w:pPr>
+              <w:pStyle w:val="ListParagraph"/>
+              <w:numPr>
+                <w:ilvl w:val="0"/>
+                <w:numId w:val="9"/>
+              </w:numPr>
+              <w:spacing w:beforeLines="120" w:before="288" w:afterLines="120" w:after="288" w:line="360" w:lineRule="auto"/>
+              <w:ind w:hanging="720"/>
+              <w:contextualSpacing/>
+              <w:rPr>
+                <w:rFonts w:ascii="Times New Roman" w:hAnsi="Times New Roman" w:cs="Times New Roman"/>
+                <w:sz w:val="26"/>
+                <w:szCs w:val="26"/>
+              </w:rPr>
+            </w:pPr>
+            <w:r>
+              <w:rPr>
+                <w:rFonts w:ascii="Times New Roman" w:hAnsi="Times New Roman" w:cs="Times New Roman"/>
+                <w:sz w:val="26"/>
+                <w:szCs w:val="26"/>
+              </w:rPr>
+              <w:t>Click X to remove a dish</w:t>
+            </w:r>
+          </w:p>
+          <w:p>
+            <w:pPr>
+              <w:pStyle w:val="ListParagraph"/>
+              <w:numPr>
+                <w:ilvl w:val="0"/>
+                <w:numId w:val="9"/>
+              </w:numPr>
+              <w:spacing w:beforeLines="120" w:before="288" w:afterLines="120" w:after="288" w:line="360" w:lineRule="auto"/>
+              <w:ind w:hanging="720"/>
+              <w:contextualSpacing/>
+              <w:rPr>
+                <w:rFonts w:ascii="Times New Roman" w:hAnsi="Times New Roman" w:cs="Times New Roman"/>
+                <w:sz w:val="26"/>
+                <w:szCs w:val="26"/>
+              </w:rPr>
+            </w:pPr>
+            <w:r>
+              <w:rPr>
+                <w:rFonts w:ascii="Times New Roman" w:hAnsi="Times New Roman" w:cs="Times New Roman"/>
+                <w:sz w:val="26"/>
+                <w:szCs w:val="26"/>
+              </w:rPr>
+              <w:t>Click</w:t>
+            </w:r>
+            <w:r>
+              <w:rPr>
+                <w:rFonts w:ascii="Times New Roman" w:hAnsi="Times New Roman" w:cs="Times New Roman"/>
+                <w:sz w:val="26"/>
+                <w:szCs w:val="26"/>
+              </w:rPr>
+              <w:t xml:space="preserve"> + to add a dish</w:t>
+            </w:r>
+          </w:p>
+          <w:p>
+            <w:pPr>
+              <w:pStyle w:val="ListParagraph"/>
+              <w:numPr>
+                <w:ilvl w:val="0"/>
+                <w:numId w:val="9"/>
+              </w:numPr>
+              <w:spacing w:beforeLines="120" w:before="288" w:afterLines="120" w:after="288" w:line="360" w:lineRule="auto"/>
+              <w:ind w:hanging="720"/>
+              <w:contextualSpacing/>
+              <w:rPr>
+                <w:rFonts w:ascii="Times New Roman" w:hAnsi="Times New Roman" w:cs="Times New Roman"/>
+                <w:sz w:val="26"/>
+                <w:szCs w:val="26"/>
+              </w:rPr>
+            </w:pPr>
+            <w:r>
+              <w:rPr>
+                <w:rFonts w:ascii="Times New Roman" w:hAnsi="Times New Roman" w:cs="Times New Roman"/>
+                <w:sz w:val="26"/>
+                <w:szCs w:val="26"/>
+              </w:rPr>
+              <w:t>Click Confirm to complete an order</w:t>
+            </w:r>
+          </w:p>
+          <w:p>
+            <w:pPr>
+              <w:pStyle w:val="ListParagraph"/>
+              <w:numPr>
+                <w:ilvl w:val="0"/>
+                <w:numId w:val="9"/>
+              </w:numPr>
+              <w:spacing w:beforeLines="120" w:before="288" w:afterLines="120" w:after="288" w:line="360" w:lineRule="auto"/>
+              <w:ind w:hanging="720"/>
+              <w:contextualSpacing/>
+              <w:rPr>
+                <w:rFonts w:ascii="Times New Roman" w:hAnsi="Times New Roman" w:cs="Times New Roman"/>
+                <w:sz w:val="26"/>
+                <w:szCs w:val="26"/>
+              </w:rPr>
+            </w:pPr>
+            <w:r>
+              <w:rPr>
+                <w:rFonts w:ascii="Times New Roman" w:hAnsi="Times New Roman" w:cs="Times New Roman"/>
+                <w:sz w:val="26"/>
+                <w:szCs w:val="26"/>
+              </w:rPr>
+              <w:t>Click Remove to cancel this order</w:t>
+            </w:r>
+          </w:p>
+        </w:tc>
+      </w:tr>
+    </w:tbl>
+    <w:p>
+      <w:pPr>
+        <w:rPr>
+          <w:b/>
+          <w:sz w:val="28"/>
+          <w:szCs w:val="28"/>
+        </w:rPr>
+      </w:pPr>
+    </w:p>
+    <w:p>
+      <w:pPr>
+        <w:rPr>
+          <w:b/>
+          <w:sz w:val="28"/>
+          <w:szCs w:val="28"/>
+        </w:rPr>
+      </w:pPr>
+      <w:r>
+        <w:rPr>
+          <w:b/>
+          <w:sz w:val="28"/>
+          <w:szCs w:val="28"/>
+        </w:rPr>
+        <w:t>Dish Management</w:t>
+      </w:r>
+    </w:p>
+    <w:p>
+      <w:pPr>
+        <w:jc w:val="center"/>
+        <w:rPr>
+          <w:b/>
+          <w:sz w:val="28"/>
+          <w:szCs w:val="28"/>
+        </w:rPr>
+      </w:pPr>
+      <w:r>
+        <w:rPr>
+          <w:noProof/>
+        </w:rPr>
+        <w:lastRenderedPageBreak/>
+        <w:drawing>
+          <wp:inline distT="0" distB="0" distL="0" distR="0" wp14:anchorId="0FA89231" wp14:editId="1AF4B623">
+            <wp:extent cx="5581650" cy="3790950"/>
+            <wp:effectExtent l="0" t="0" r="0" b="0"/>
+            <wp:docPr id="11" name="Picture 11"/>
+            <wp:cNvGraphicFramePr>
+              <a:graphicFrameLocks xmlns:a="http://schemas.openxmlformats.org/drawingml/2006/main" noChangeAspect="1"/>
+            </wp:cNvGraphicFramePr>
+            <a:graphic xmlns:a="http://schemas.openxmlformats.org/drawingml/2006/main">
+              <a:graphicData uri="http://schemas.openxmlformats.org/drawingml/2006/picture">
+                <pic:pic xmlns:pic="http://schemas.openxmlformats.org/drawingml/2006/picture">
+                  <pic:nvPicPr>
+                    <pic:cNvPr id="1" name=""/>
+                    <pic:cNvPicPr/>
+                  </pic:nvPicPr>
+                  <pic:blipFill>
+                    <a:blip r:embed="rId10"/>
+                    <a:stretch>
+                      <a:fillRect/>
+                    </a:stretch>
+                  </pic:blipFill>
+                  <pic:spPr>
+                    <a:xfrm>
+                      <a:off x="0" y="0"/>
+                      <a:ext cx="5581650" cy="3790950"/>
+                    </a:xfrm>
+                    <a:prstGeom prst="rect">
+                      <a:avLst/>
+                    </a:prstGeom>
+                  </pic:spPr>
+                </pic:pic>
+              </a:graphicData>
+            </a:graphic>
+          </wp:inline>
+        </w:drawing>
+      </w:r>
+    </w:p>
+    <w:tbl>
+      <w:tblPr>
+        <w:tblpPr w:leftFromText="180" w:rightFromText="180" w:vertAnchor="text" w:horzAnchor="margin" w:tblpXSpec="center" w:tblpY="-38"/>
+        <w:tblW w:w="0" w:type="auto"/>
+        <w:tblBorders>
+          <w:top w:val="single" w:sz="4" w:space="0" w:color="auto"/>
+          <w:left w:val="single" w:sz="4" w:space="0" w:color="auto"/>
+          <w:bottom w:val="single" w:sz="4" w:space="0" w:color="auto"/>
+          <w:right w:val="single" w:sz="4" w:space="0" w:color="auto"/>
+          <w:insideH w:val="single" w:sz="4" w:space="0" w:color="auto"/>
+          <w:insideV w:val="single" w:sz="4" w:space="0" w:color="auto"/>
+        </w:tblBorders>
+        <w:tblLook w:val="04A0" w:firstRow="1" w:lastRow="0" w:firstColumn="1" w:lastColumn="0" w:noHBand="0" w:noVBand="1"/>
+      </w:tblPr>
+      <w:tblGrid>
+        <w:gridCol w:w="1948"/>
+        <w:gridCol w:w="7402"/>
+      </w:tblGrid>
+      <w:tr>
+        <w:tc>
+          <w:tcPr>
+            <w:tcW w:w="1972" w:type="dxa"/>
+            <w:shd w:val="clear" w:color="auto" w:fill="44546A" w:themeFill="text2"/>
+          </w:tcPr>
+          <w:p>
+            <w:pPr>
+              <w:tabs>
+                <w:tab w:val="center" w:pos="4680"/>
+                <w:tab w:val="right" w:pos="9360"/>
+              </w:tabs>
+              <w:spacing w:beforeLines="120" w:before="288" w:afterLines="120" w:after="288"/>
+              <w:ind w:left="720" w:hanging="720"/>
+              <w:rPr>
+                <w:rFonts w:ascii="Times New Roman" w:hAnsi="Times New Roman" w:cs="Times New Roman"/>
+                <w:color w:val="FFFFFF" w:themeColor="background1"/>
+                <w:sz w:val="26"/>
+                <w:szCs w:val="26"/>
+              </w:rPr>
+            </w:pPr>
+            <w:r>
+              <w:rPr>
+                <w:rFonts w:ascii="Times New Roman" w:hAnsi="Times New Roman" w:cs="Times New Roman"/>
+                <w:color w:val="FFFFFF" w:themeColor="background1"/>
+                <w:sz w:val="26"/>
+                <w:szCs w:val="26"/>
+              </w:rPr>
+              <w:lastRenderedPageBreak/>
+              <w:t>Purpose</w:t>
+            </w:r>
+          </w:p>
+        </w:tc>
+        <w:tc>
+          <w:tcPr>
+            <w:tcW w:w="7765" w:type="dxa"/>
+          </w:tcPr>
+          <w:p>
+            <w:pPr>
+              <w:tabs>
+                <w:tab w:val="center" w:pos="4680"/>
+                <w:tab w:val="right" w:pos="9360"/>
+              </w:tabs>
+              <w:spacing w:beforeLines="120" w:before="288" w:afterLines="120" w:after="288"/>
+              <w:ind w:left="720" w:hanging="720"/>
+              <w:rPr>
+                <w:rFonts w:ascii="Times New Roman" w:hAnsi="Times New Roman" w:cs="Times New Roman"/>
+                <w:sz w:val="26"/>
+                <w:szCs w:val="26"/>
+              </w:rPr>
+            </w:pPr>
+            <w:r>
+              <w:rPr>
+                <w:rFonts w:ascii="Times New Roman" w:hAnsi="Times New Roman" w:cs="Times New Roman"/>
+                <w:sz w:val="26"/>
+                <w:szCs w:val="26"/>
+              </w:rPr>
+              <w:t>Searching Dish</w:t>
+            </w:r>
+          </w:p>
+        </w:tc>
+      </w:tr>
+      <w:tr>
+        <w:tc>
+          <w:tcPr>
+            <w:tcW w:w="1972" w:type="dxa"/>
+            <w:shd w:val="clear" w:color="auto" w:fill="44546A" w:themeFill="text2"/>
+          </w:tcPr>
+          <w:p>
+            <w:pPr>
+              <w:tabs>
+                <w:tab w:val="center" w:pos="4680"/>
+                <w:tab w:val="right" w:pos="9360"/>
+              </w:tabs>
+              <w:spacing w:beforeLines="120" w:before="288" w:afterLines="120" w:after="288"/>
+              <w:ind w:left="720" w:hanging="720"/>
+              <w:rPr>
+                <w:rFonts w:ascii="Times New Roman" w:hAnsi="Times New Roman" w:cs="Times New Roman"/>
+                <w:color w:val="FFFFFF" w:themeColor="background1"/>
+                <w:sz w:val="26"/>
+                <w:szCs w:val="26"/>
+              </w:rPr>
+            </w:pPr>
+            <w:r>
+              <w:rPr>
+                <w:rFonts w:ascii="Times New Roman" w:hAnsi="Times New Roman" w:cs="Times New Roman"/>
+                <w:color w:val="FFFFFF" w:themeColor="background1"/>
+                <w:sz w:val="26"/>
+                <w:szCs w:val="26"/>
+              </w:rPr>
+              <w:t>Connect From</w:t>
+            </w:r>
+          </w:p>
+        </w:tc>
+        <w:tc>
+          <w:tcPr>
+            <w:tcW w:w="7765" w:type="dxa"/>
+          </w:tcPr>
+          <w:p>
+            <w:pPr>
+              <w:tabs>
+                <w:tab w:val="center" w:pos="4680"/>
+                <w:tab w:val="right" w:pos="9360"/>
+              </w:tabs>
+              <w:spacing w:beforeLines="120" w:before="288" w:afterLines="120" w:after="288"/>
+              <w:ind w:left="720" w:hanging="720"/>
+              <w:rPr>
+                <w:rFonts w:ascii="Times New Roman" w:hAnsi="Times New Roman" w:cs="Times New Roman"/>
+                <w:sz w:val="26"/>
+                <w:szCs w:val="26"/>
+              </w:rPr>
+            </w:pPr>
+            <w:r>
+              <w:rPr>
+                <w:rFonts w:ascii="Times New Roman" w:hAnsi="Times New Roman" w:cs="Times New Roman"/>
+                <w:sz w:val="26"/>
+                <w:szCs w:val="26"/>
+              </w:rPr>
+              <w:t>Admin menu bar</w:t>
+            </w:r>
+          </w:p>
+        </w:tc>
+      </w:tr>
+      <w:tr>
+        <w:tc>
+          <w:tcPr>
+            <w:tcW w:w="1972" w:type="dxa"/>
+            <w:shd w:val="clear" w:color="auto" w:fill="44546A" w:themeFill="text2"/>
+          </w:tcPr>
+          <w:p>
+            <w:pPr>
+              <w:tabs>
+                <w:tab w:val="center" w:pos="4680"/>
+                <w:tab w:val="right" w:pos="9360"/>
+              </w:tabs>
+              <w:spacing w:beforeLines="120" w:before="288" w:afterLines="120" w:after="288"/>
+              <w:ind w:left="720" w:hanging="720"/>
+              <w:rPr>
+                <w:rFonts w:ascii="Times New Roman" w:hAnsi="Times New Roman" w:cs="Times New Roman"/>
+                <w:color w:val="FFFFFF" w:themeColor="background1"/>
+                <w:sz w:val="26"/>
+                <w:szCs w:val="26"/>
+              </w:rPr>
+            </w:pPr>
+            <w:r>
+              <w:rPr>
+                <w:rFonts w:ascii="Times New Roman" w:hAnsi="Times New Roman" w:cs="Times New Roman"/>
+                <w:color w:val="FFFFFF" w:themeColor="background1"/>
+                <w:sz w:val="26"/>
+                <w:szCs w:val="26"/>
+              </w:rPr>
+              <w:t>Connect to</w:t>
+            </w:r>
+          </w:p>
+        </w:tc>
+        <w:tc>
+          <w:tcPr>
+            <w:tcW w:w="7765" w:type="dxa"/>
+          </w:tcPr>
+          <w:p>
+            <w:pPr>
+              <w:tabs>
+                <w:tab w:val="center" w:pos="4680"/>
+                <w:tab w:val="right" w:pos="9360"/>
+              </w:tabs>
+              <w:spacing w:beforeLines="120" w:before="288" w:afterLines="120" w:after="288"/>
+              <w:ind w:left="720" w:hanging="720"/>
+              <w:rPr>
+                <w:rFonts w:ascii="Times New Roman" w:hAnsi="Times New Roman" w:cs="Times New Roman"/>
+                <w:sz w:val="26"/>
+                <w:szCs w:val="26"/>
+              </w:rPr>
+            </w:pPr>
+            <w:r>
+              <w:rPr>
+                <w:rFonts w:ascii="Times New Roman" w:hAnsi="Times New Roman" w:cs="Times New Roman"/>
+                <w:sz w:val="26"/>
+                <w:szCs w:val="26"/>
+              </w:rPr>
+              <w:t>Add/Update/View a Dish</w:t>
+            </w:r>
+          </w:p>
+        </w:tc>
+      </w:tr>
+      <w:tr>
+        <w:tc>
+          <w:tcPr>
+            <w:tcW w:w="1972" w:type="dxa"/>
+            <w:shd w:val="clear" w:color="auto" w:fill="44546A" w:themeFill="text2"/>
+          </w:tcPr>
+          <w:p>
+            <w:pPr>
+              <w:tabs>
+                <w:tab w:val="center" w:pos="4680"/>
+                <w:tab w:val="right" w:pos="9360"/>
+              </w:tabs>
+              <w:spacing w:beforeLines="120" w:before="288" w:afterLines="120" w:after="288"/>
+              <w:ind w:left="720" w:hanging="720"/>
+              <w:rPr>
+                <w:rFonts w:ascii="Times New Roman" w:hAnsi="Times New Roman" w:cs="Times New Roman"/>
+                <w:color w:val="FFFFFF" w:themeColor="background1"/>
+                <w:sz w:val="26"/>
+                <w:szCs w:val="26"/>
+              </w:rPr>
+            </w:pPr>
+            <w:r>
+              <w:rPr>
+                <w:rFonts w:ascii="Times New Roman" w:hAnsi="Times New Roman" w:cs="Times New Roman"/>
+                <w:color w:val="FFFFFF" w:themeColor="background1"/>
+                <w:sz w:val="26"/>
+                <w:szCs w:val="26"/>
+              </w:rPr>
+              <w:t>Validation</w:t>
+            </w:r>
+          </w:p>
+        </w:tc>
+        <w:tc>
+          <w:tcPr>
+            <w:tcW w:w="7765" w:type="dxa"/>
+          </w:tcPr>
+          <w:p>
+            <w:pPr>
+              <w:spacing w:beforeLines="120" w:before="288" w:afterLines="120" w:after="288" w:line="360" w:lineRule="auto"/>
+              <w:contextualSpacing/>
+              <w:rPr>
+                <w:rFonts w:ascii="Times New Roman" w:hAnsi="Times New Roman" w:cs="Times New Roman"/>
+                <w:sz w:val="26"/>
+                <w:szCs w:val="26"/>
+              </w:rPr>
+            </w:pPr>
+          </w:p>
+        </w:tc>
+      </w:tr>
+      <w:tr>
+        <w:trPr>
+          <w:trHeight w:val="422"/>
+        </w:trPr>
+        <w:tc>
+          <w:tcPr>
+            <w:tcW w:w="1972" w:type="dxa"/>
+            <w:shd w:val="clear" w:color="auto" w:fill="44546A" w:themeFill="text2"/>
+          </w:tcPr>
+          <w:p>
+            <w:pPr>
+              <w:tabs>
+                <w:tab w:val="center" w:pos="4680"/>
+                <w:tab w:val="right" w:pos="9360"/>
+              </w:tabs>
+              <w:spacing w:beforeLines="120" w:before="288" w:afterLines="120" w:after="288"/>
+              <w:ind w:left="720" w:hanging="720"/>
+              <w:rPr>
+                <w:rFonts w:ascii="Times New Roman" w:hAnsi="Times New Roman" w:cs="Times New Roman"/>
+                <w:color w:val="FFFFFF" w:themeColor="background1"/>
+                <w:sz w:val="26"/>
+                <w:szCs w:val="26"/>
+              </w:rPr>
+            </w:pPr>
+            <w:r>
+              <w:rPr>
+                <w:rFonts w:ascii="Times New Roman" w:hAnsi="Times New Roman" w:cs="Times New Roman"/>
+                <w:color w:val="FFFFFF" w:themeColor="background1"/>
+                <w:sz w:val="26"/>
+                <w:szCs w:val="26"/>
+              </w:rPr>
+              <w:t>Initial values</w:t>
+            </w:r>
+          </w:p>
+        </w:tc>
+        <w:tc>
+          <w:tcPr>
+            <w:tcW w:w="7765" w:type="dxa"/>
+          </w:tcPr>
+          <w:p>
+            <w:pPr>
+              <w:pStyle w:val="ListParagraph"/>
+              <w:numPr>
+                <w:ilvl w:val="0"/>
+                <w:numId w:val="1"/>
+              </w:numPr>
+              <w:tabs>
+                <w:tab w:val="center" w:pos="4680"/>
+                <w:tab w:val="right" w:pos="9360"/>
+              </w:tabs>
+              <w:spacing w:beforeLines="120" w:before="288" w:afterLines="120" w:after="288" w:line="360" w:lineRule="auto"/>
+              <w:ind w:hanging="720"/>
+              <w:rPr>
+                <w:rFonts w:ascii="Times New Roman" w:hAnsi="Times New Roman" w:cs="Times New Roman"/>
+                <w:sz w:val="26"/>
+                <w:szCs w:val="26"/>
+              </w:rPr>
+            </w:pPr>
+            <w:r>
+              <w:rPr>
+                <w:rFonts w:ascii="Times New Roman" w:hAnsi="Times New Roman" w:cs="Times New Roman"/>
+                <w:sz w:val="26"/>
+                <w:szCs w:val="26"/>
+              </w:rPr>
+              <w:t>Draft</w:t>
+            </w:r>
+            <w:r>
+              <w:rPr>
+                <w:rFonts w:ascii="Times New Roman" w:hAnsi="Times New Roman" w:cs="Times New Roman"/>
+                <w:sz w:val="26"/>
+                <w:szCs w:val="26"/>
+              </w:rPr>
+              <w:t xml:space="preserve"> status is default</w:t>
+            </w:r>
+          </w:p>
+          <w:p>
+            <w:pPr>
+              <w:pStyle w:val="ListParagraph"/>
+              <w:numPr>
+                <w:ilvl w:val="0"/>
+                <w:numId w:val="1"/>
+              </w:numPr>
+              <w:tabs>
+                <w:tab w:val="center" w:pos="4680"/>
+                <w:tab w:val="right" w:pos="9360"/>
+              </w:tabs>
+              <w:spacing w:beforeLines="120" w:before="288" w:afterLines="120" w:after="288" w:line="360" w:lineRule="auto"/>
+              <w:ind w:hanging="720"/>
+              <w:rPr>
+                <w:rFonts w:ascii="Times New Roman" w:hAnsi="Times New Roman" w:cs="Times New Roman"/>
+                <w:sz w:val="26"/>
+                <w:szCs w:val="26"/>
+              </w:rPr>
+            </w:pPr>
+            <w:r>
+              <w:rPr>
+                <w:rFonts w:ascii="Times New Roman" w:hAnsi="Times New Roman" w:cs="Times New Roman"/>
+                <w:sz w:val="26"/>
+                <w:szCs w:val="26"/>
+              </w:rPr>
+              <w:t>Dish</w:t>
+            </w:r>
+            <w:r>
+              <w:rPr>
+                <w:rFonts w:ascii="Times New Roman" w:hAnsi="Times New Roman" w:cs="Times New Roman"/>
+                <w:sz w:val="26"/>
+                <w:szCs w:val="26"/>
+              </w:rPr>
+              <w:t xml:space="preserve"> list</w:t>
+            </w:r>
+          </w:p>
+          <w:p>
+            <w:pPr>
+              <w:pStyle w:val="ListParagraph"/>
+              <w:numPr>
+                <w:ilvl w:val="0"/>
+                <w:numId w:val="1"/>
+              </w:numPr>
+              <w:tabs>
+                <w:tab w:val="center" w:pos="4680"/>
+                <w:tab w:val="right" w:pos="9360"/>
+              </w:tabs>
+              <w:spacing w:beforeLines="120" w:before="288" w:afterLines="120" w:after="288" w:line="360" w:lineRule="auto"/>
+              <w:ind w:hanging="720"/>
+              <w:rPr>
+                <w:rFonts w:ascii="Times New Roman" w:hAnsi="Times New Roman" w:cs="Times New Roman"/>
+                <w:sz w:val="26"/>
+                <w:szCs w:val="26"/>
+              </w:rPr>
+            </w:pPr>
+            <w:r>
+              <w:rPr>
+                <w:rFonts w:ascii="Times New Roman" w:hAnsi="Times New Roman" w:cs="Times New Roman"/>
+                <w:sz w:val="26"/>
+                <w:szCs w:val="26"/>
+              </w:rPr>
+              <w:t>Monday is selected by default</w:t>
+            </w:r>
+          </w:p>
+          <w:p>
+            <w:pPr>
+              <w:pStyle w:val="ListParagraph"/>
+              <w:numPr>
+                <w:ilvl w:val="0"/>
+                <w:numId w:val="1"/>
+              </w:numPr>
+              <w:tabs>
+                <w:tab w:val="center" w:pos="4680"/>
+                <w:tab w:val="right" w:pos="9360"/>
+              </w:tabs>
+              <w:spacing w:beforeLines="120" w:before="288" w:afterLines="120" w:after="288" w:line="360" w:lineRule="auto"/>
+              <w:ind w:hanging="720"/>
+              <w:rPr>
+                <w:rFonts w:ascii="Times New Roman" w:hAnsi="Times New Roman" w:cs="Times New Roman"/>
+                <w:sz w:val="26"/>
+                <w:szCs w:val="26"/>
+              </w:rPr>
+            </w:pPr>
+            <w:r>
+              <w:rPr>
+                <w:rFonts w:ascii="Times New Roman" w:hAnsi="Times New Roman" w:cs="Times New Roman"/>
+                <w:sz w:val="26"/>
+                <w:szCs w:val="26"/>
+              </w:rPr>
+              <w:t>First item in kind list is selected</w:t>
+            </w:r>
+          </w:p>
+        </w:tc>
+      </w:tr>
+      <w:tr>
+        <w:tc>
+          <w:tcPr>
+            <w:tcW w:w="1972" w:type="dxa"/>
+            <w:shd w:val="clear" w:color="auto" w:fill="44546A" w:themeFill="text2"/>
+          </w:tcPr>
+          <w:p>
+            <w:pPr>
+              <w:tabs>
+                <w:tab w:val="center" w:pos="4680"/>
+                <w:tab w:val="right" w:pos="9360"/>
+              </w:tabs>
+              <w:spacing w:beforeLines="120" w:before="288" w:afterLines="120" w:after="288"/>
+              <w:ind w:left="720" w:hanging="720"/>
+              <w:rPr>
+                <w:rFonts w:ascii="Times New Roman" w:hAnsi="Times New Roman" w:cs="Times New Roman"/>
+                <w:color w:val="FFFFFF" w:themeColor="background1"/>
+                <w:sz w:val="26"/>
+                <w:szCs w:val="26"/>
+              </w:rPr>
+            </w:pPr>
+            <w:r>
+              <w:rPr>
+                <w:rFonts w:ascii="Times New Roman" w:hAnsi="Times New Roman" w:cs="Times New Roman"/>
+                <w:color w:val="FFFFFF" w:themeColor="background1"/>
+                <w:sz w:val="26"/>
+                <w:szCs w:val="26"/>
+              </w:rPr>
+              <w:t>Events</w:t>
+            </w:r>
+          </w:p>
+        </w:tc>
+        <w:tc>
+          <w:tcPr>
+            <w:tcW w:w="7765" w:type="dxa"/>
+          </w:tcPr>
+          <w:p>
+            <w:pPr>
+              <w:pStyle w:val="ListParagraph"/>
+              <w:numPr>
+                <w:ilvl w:val="0"/>
+                <w:numId w:val="9"/>
+              </w:numPr>
+              <w:spacing w:beforeLines="120" w:before="288" w:afterLines="120" w:after="288" w:line="360" w:lineRule="auto"/>
+              <w:ind w:hanging="720"/>
+              <w:contextualSpacing/>
+              <w:rPr>
+                <w:rFonts w:ascii="Times New Roman" w:hAnsi="Times New Roman" w:cs="Times New Roman"/>
+                <w:sz w:val="26"/>
+                <w:szCs w:val="26"/>
+              </w:rPr>
+            </w:pPr>
+            <w:r>
+              <w:rPr>
+                <w:rFonts w:ascii="Times New Roman" w:hAnsi="Times New Roman" w:cs="Times New Roman"/>
+                <w:sz w:val="26"/>
+                <w:szCs w:val="26"/>
+              </w:rPr>
+              <w:t>Click Add to link to Add Dish</w:t>
+            </w:r>
+            <w:r>
+              <w:rPr>
+                <w:rFonts w:ascii="Times New Roman" w:hAnsi="Times New Roman" w:cs="Times New Roman"/>
+                <w:sz w:val="26"/>
+                <w:szCs w:val="26"/>
+              </w:rPr>
+              <w:t xml:space="preserve"> page</w:t>
+            </w:r>
+          </w:p>
+          <w:p>
+            <w:pPr>
+              <w:pStyle w:val="ListParagraph"/>
+              <w:numPr>
+                <w:ilvl w:val="0"/>
+                <w:numId w:val="9"/>
+              </w:numPr>
+              <w:spacing w:beforeLines="120" w:before="288" w:afterLines="120" w:after="288" w:line="360" w:lineRule="auto"/>
+              <w:ind w:hanging="720"/>
+              <w:contextualSpacing/>
+              <w:rPr>
+                <w:rFonts w:ascii="Times New Roman" w:hAnsi="Times New Roman" w:cs="Times New Roman"/>
+                <w:sz w:val="26"/>
+                <w:szCs w:val="26"/>
+              </w:rPr>
+            </w:pPr>
+            <w:r>
+              <w:rPr>
+                <w:rFonts w:ascii="Times New Roman" w:hAnsi="Times New Roman" w:cs="Times New Roman"/>
+                <w:sz w:val="26"/>
+                <w:szCs w:val="26"/>
+              </w:rPr>
+              <w:t xml:space="preserve">Click </w:t>
+            </w:r>
+            <w:r>
+              <w:rPr>
+                <w:rFonts w:ascii="Times New Roman" w:hAnsi="Times New Roman" w:cs="Times New Roman"/>
+                <w:sz w:val="26"/>
+                <w:szCs w:val="26"/>
+              </w:rPr>
+              <w:t>Export to pdf/excel Dish</w:t>
+            </w:r>
+            <w:r>
+              <w:rPr>
+                <w:rFonts w:ascii="Times New Roman" w:hAnsi="Times New Roman" w:cs="Times New Roman"/>
+                <w:sz w:val="26"/>
+                <w:szCs w:val="26"/>
+              </w:rPr>
+              <w:t xml:space="preserve"> list</w:t>
+            </w:r>
+          </w:p>
+          <w:p>
+            <w:pPr>
+              <w:pStyle w:val="ListParagraph"/>
+              <w:numPr>
+                <w:ilvl w:val="0"/>
+                <w:numId w:val="9"/>
+              </w:numPr>
+              <w:spacing w:beforeLines="120" w:before="288" w:afterLines="120" w:after="288" w:line="360" w:lineRule="auto"/>
+              <w:ind w:hanging="720"/>
+              <w:contextualSpacing/>
+              <w:rPr>
+                <w:rFonts w:ascii="Times New Roman" w:hAnsi="Times New Roman" w:cs="Times New Roman"/>
+                <w:sz w:val="26"/>
+                <w:szCs w:val="26"/>
+              </w:rPr>
+            </w:pPr>
+            <w:r>
+              <w:rPr>
+                <w:rFonts w:ascii="Times New Roman" w:hAnsi="Times New Roman" w:cs="Times New Roman"/>
+                <w:sz w:val="26"/>
+                <w:szCs w:val="26"/>
+              </w:rPr>
+              <w:t xml:space="preserve">Click </w:t>
+            </w:r>
+            <w:r>
+              <w:rPr>
+                <w:rFonts w:ascii="Times New Roman" w:hAnsi="Times New Roman" w:cs="Times New Roman"/>
+                <w:sz w:val="26"/>
+                <w:szCs w:val="26"/>
+              </w:rPr>
+              <w:t>Search to filter dishe</w:t>
+            </w:r>
+            <w:r>
+              <w:rPr>
+                <w:rFonts w:ascii="Times New Roman" w:hAnsi="Times New Roman" w:cs="Times New Roman"/>
+                <w:sz w:val="26"/>
+                <w:szCs w:val="26"/>
+              </w:rPr>
+              <w:t>s based on specific conditions</w:t>
+            </w:r>
+          </w:p>
+          <w:p>
+            <w:pPr>
+              <w:pStyle w:val="ListParagraph"/>
+              <w:numPr>
+                <w:ilvl w:val="0"/>
+                <w:numId w:val="9"/>
+              </w:numPr>
+              <w:spacing w:beforeLines="120" w:before="288" w:afterLines="120" w:after="288" w:line="360" w:lineRule="auto"/>
+              <w:ind w:hanging="720"/>
+              <w:contextualSpacing/>
+              <w:rPr>
+                <w:rFonts w:ascii="Times New Roman" w:hAnsi="Times New Roman" w:cs="Times New Roman"/>
+                <w:sz w:val="26"/>
+                <w:szCs w:val="26"/>
+              </w:rPr>
+            </w:pPr>
+            <w:r>
+              <w:rPr>
+                <w:rFonts w:ascii="Times New Roman" w:hAnsi="Times New Roman" w:cs="Times New Roman"/>
+                <w:sz w:val="26"/>
+                <w:szCs w:val="26"/>
+              </w:rPr>
+              <w:t>Click View</w:t>
+            </w:r>
+            <w:r>
+              <w:rPr>
+                <w:rFonts w:ascii="Times New Roman" w:hAnsi="Times New Roman" w:cs="Times New Roman"/>
+                <w:sz w:val="26"/>
+                <w:szCs w:val="26"/>
+              </w:rPr>
+              <w:t>/Edit to link to View/Edit Dish</w:t>
+            </w:r>
+            <w:r>
+              <w:rPr>
+                <w:rFonts w:ascii="Times New Roman" w:hAnsi="Times New Roman" w:cs="Times New Roman"/>
+                <w:sz w:val="26"/>
+                <w:szCs w:val="26"/>
+              </w:rPr>
+              <w:t xml:space="preserve"> page</w:t>
+            </w:r>
+          </w:p>
+        </w:tc>
+      </w:tr>
+    </w:tbl>
+    <w:p>
+      <w:pPr>
+        <w:rPr>
+          <w:b/>
+          <w:sz w:val="28"/>
+          <w:szCs w:val="28"/>
+        </w:rPr>
+      </w:pPr>
+    </w:p>
+    <w:p>
+      <w:pPr>
+        <w:rPr>
+          <w:b/>
+          <w:sz w:val="28"/>
+          <w:szCs w:val="28"/>
+        </w:rPr>
+      </w:pPr>
+      <w:r>
+        <w:rPr>
+          <w:b/>
+          <w:sz w:val="28"/>
+          <w:szCs w:val="28"/>
+        </w:rPr>
+        <w:t>Dish Detail</w:t>
+      </w:r>
+    </w:p>
+    <w:p>
+      <w:pPr>
+        <w:jc w:val="center"/>
+        <w:rPr>
+          <w:b/>
+          <w:sz w:val="28"/>
+          <w:szCs w:val="28"/>
+        </w:rPr>
+      </w:pPr>
+      <w:r>
+        <w:rPr>
+          <w:noProof/>
+        </w:rPr>
+        <w:lastRenderedPageBreak/>
+        <w:drawing>
+          <wp:inline distT="0" distB="0" distL="0" distR="0" wp14:anchorId="64682258" wp14:editId="31468F33">
+            <wp:extent cx="5943600" cy="3997960"/>
+            <wp:effectExtent l="0" t="0" r="0" b="2540"/>
+            <wp:docPr id="12" name="Picture 12"/>
+            <wp:cNvGraphicFramePr>
+              <a:graphicFrameLocks xmlns:a="http://schemas.openxmlformats.org/drawingml/2006/main" noChangeAspect="1"/>
+            </wp:cNvGraphicFramePr>
+            <a:graphic xmlns:a="http://schemas.openxmlformats.org/drawingml/2006/main">
+              <a:graphicData uri="http://schemas.openxmlformats.org/drawingml/2006/picture">
+                <pic:pic xmlns:pic="http://schemas.openxmlformats.org/drawingml/2006/picture">
+                  <pic:nvPicPr>
+                    <pic:cNvPr id="1" name=""/>
+                    <pic:cNvPicPr/>
+                  </pic:nvPicPr>
+                  <pic:blipFill>
+                    <a:blip r:embed="rId11"/>
+                    <a:stretch>
+                      <a:fillRect/>
+                    </a:stretch>
+                  </pic:blipFill>
+                  <pic:spPr>
+                    <a:xfrm>
+                      <a:off x="0" y="0"/>
+                      <a:ext cx="5943600" cy="3997960"/>
+                    </a:xfrm>
+                    <a:prstGeom prst="rect">
+                      <a:avLst/>
+                    </a:prstGeom>
+                  </pic:spPr>
+                </pic:pic>
+              </a:graphicData>
+            </a:graphic>
+          </wp:inline>
+        </w:drawing>
+      </w:r>
+    </w:p>
+    <w:tbl>
+      <w:tblPr>
+        <w:tblpPr w:leftFromText="180" w:rightFromText="180" w:vertAnchor="text" w:horzAnchor="margin" w:tblpY="-38"/>
+        <w:tblW w:w="0" w:type="auto"/>
+        <w:tblBorders>
+          <w:top w:val="single" w:sz="4" w:space="0" w:color="auto"/>
+          <w:left w:val="single" w:sz="4" w:space="0" w:color="auto"/>
+          <w:bottom w:val="single" w:sz="4" w:space="0" w:color="auto"/>
+          <w:right w:val="single" w:sz="4" w:space="0" w:color="auto"/>
+          <w:insideH w:val="single" w:sz="4" w:space="0" w:color="auto"/>
+          <w:insideV w:val="single" w:sz="4" w:space="0" w:color="auto"/>
+        </w:tblBorders>
+        <w:tblLook w:val="04A0" w:firstRow="1" w:lastRow="0" w:firstColumn="1" w:lastColumn="0" w:noHBand="0" w:noVBand="1"/>
+      </w:tblPr>
+      <w:tblGrid>
+        <w:gridCol w:w="1947"/>
+        <w:gridCol w:w="7403"/>
+      </w:tblGrid>
+      <w:tr>
+        <w:tc>
+          <w:tcPr>
+            <w:tcW w:w="1972" w:type="dxa"/>
+            <w:shd w:val="clear" w:color="auto" w:fill="44546A" w:themeFill="text2"/>
+          </w:tcPr>
+          <w:p>
+            <w:pPr>
+              <w:tabs>
+                <w:tab w:val="center" w:pos="4680"/>
+                <w:tab w:val="right" w:pos="9360"/>
+              </w:tabs>
+              <w:spacing w:beforeLines="120" w:before="288" w:afterLines="120" w:after="288"/>
+              <w:ind w:left="720" w:hanging="720"/>
+              <w:rPr>
+                <w:rFonts w:ascii="Times New Roman" w:hAnsi="Times New Roman" w:cs="Times New Roman"/>
+                <w:color w:val="FFFFFF" w:themeColor="background1"/>
+                <w:sz w:val="26"/>
+                <w:szCs w:val="26"/>
+              </w:rPr>
+            </w:pPr>
+            <w:r>
+              <w:rPr>
+                <w:rFonts w:ascii="Times New Roman" w:hAnsi="Times New Roman" w:cs="Times New Roman"/>
+                <w:color w:val="FFFFFF" w:themeColor="background1"/>
+                <w:sz w:val="26"/>
+                <w:szCs w:val="26"/>
+              </w:rPr>
+              <w:lastRenderedPageBreak/>
+              <w:t>Purpose</w:t>
+            </w:r>
+          </w:p>
+        </w:tc>
+        <w:tc>
+          <w:tcPr>
+            <w:tcW w:w="7765" w:type="dxa"/>
+          </w:tcPr>
+          <w:p>
+            <w:pPr>
+              <w:tabs>
+                <w:tab w:val="center" w:pos="4680"/>
+                <w:tab w:val="right" w:pos="9360"/>
+              </w:tabs>
+              <w:spacing w:beforeLines="120" w:before="288" w:afterLines="120" w:after="288"/>
+              <w:ind w:left="720" w:hanging="720"/>
+              <w:rPr>
+                <w:rFonts w:ascii="Times New Roman" w:hAnsi="Times New Roman" w:cs="Times New Roman"/>
+                <w:sz w:val="26"/>
+                <w:szCs w:val="26"/>
+              </w:rPr>
+            </w:pPr>
+            <w:r>
+              <w:rPr>
+                <w:rFonts w:ascii="Times New Roman" w:hAnsi="Times New Roman" w:cs="Times New Roman"/>
+                <w:sz w:val="26"/>
+                <w:szCs w:val="26"/>
+              </w:rPr>
+              <w:t>Add/Update/View an Order</w:t>
+            </w:r>
+          </w:p>
+        </w:tc>
+      </w:tr>
+      <w:tr>
+        <w:tc>
+          <w:tcPr>
+            <w:tcW w:w="1972" w:type="dxa"/>
+            <w:shd w:val="clear" w:color="auto" w:fill="44546A" w:themeFill="text2"/>
+          </w:tcPr>
+          <w:p>
+            <w:pPr>
+              <w:tabs>
+                <w:tab w:val="center" w:pos="4680"/>
+                <w:tab w:val="right" w:pos="9360"/>
+              </w:tabs>
+              <w:spacing w:beforeLines="120" w:before="288" w:afterLines="120" w:after="288"/>
+              <w:ind w:left="720" w:hanging="720"/>
+              <w:rPr>
+                <w:rFonts w:ascii="Times New Roman" w:hAnsi="Times New Roman" w:cs="Times New Roman"/>
+                <w:color w:val="FFFFFF" w:themeColor="background1"/>
+                <w:sz w:val="26"/>
+                <w:szCs w:val="26"/>
+              </w:rPr>
+            </w:pPr>
+            <w:r>
+              <w:rPr>
+                <w:rFonts w:ascii="Times New Roman" w:hAnsi="Times New Roman" w:cs="Times New Roman"/>
+                <w:color w:val="FFFFFF" w:themeColor="background1"/>
+                <w:sz w:val="26"/>
+                <w:szCs w:val="26"/>
+              </w:rPr>
+              <w:t>Connect From</w:t>
+            </w:r>
+          </w:p>
+        </w:tc>
+        <w:tc>
+          <w:tcPr>
+            <w:tcW w:w="7765" w:type="dxa"/>
+          </w:tcPr>
+          <w:p>
+            <w:pPr>
+              <w:tabs>
+                <w:tab w:val="center" w:pos="4680"/>
+                <w:tab w:val="right" w:pos="9360"/>
+              </w:tabs>
+              <w:spacing w:beforeLines="120" w:before="288" w:afterLines="120" w:after="288"/>
+              <w:ind w:left="720" w:hanging="720"/>
+              <w:rPr>
+                <w:rFonts w:ascii="Times New Roman" w:hAnsi="Times New Roman" w:cs="Times New Roman"/>
+                <w:sz w:val="26"/>
+                <w:szCs w:val="26"/>
+              </w:rPr>
+            </w:pPr>
+            <w:r>
+              <w:rPr>
+                <w:rFonts w:ascii="Times New Roman" w:hAnsi="Times New Roman" w:cs="Times New Roman"/>
+                <w:sz w:val="26"/>
+                <w:szCs w:val="26"/>
+              </w:rPr>
+              <w:t>Dish</w:t>
+            </w:r>
+            <w:r>
+              <w:rPr>
+                <w:rFonts w:ascii="Times New Roman" w:hAnsi="Times New Roman" w:cs="Times New Roman"/>
+                <w:sz w:val="26"/>
+                <w:szCs w:val="26"/>
+              </w:rPr>
+              <w:t xml:space="preserve"> Management</w:t>
+            </w:r>
+          </w:p>
+        </w:tc>
+      </w:tr>
+      <w:tr>
+        <w:tc>
+          <w:tcPr>
+            <w:tcW w:w="1972" w:type="dxa"/>
+            <w:shd w:val="clear" w:color="auto" w:fill="44546A" w:themeFill="text2"/>
+          </w:tcPr>
+          <w:p>
+            <w:pPr>
+              <w:tabs>
+                <w:tab w:val="center" w:pos="4680"/>
+                <w:tab w:val="right" w:pos="9360"/>
+              </w:tabs>
+              <w:spacing w:beforeLines="120" w:before="288" w:afterLines="120" w:after="288"/>
+              <w:ind w:left="720" w:hanging="720"/>
+              <w:rPr>
+                <w:rFonts w:ascii="Times New Roman" w:hAnsi="Times New Roman" w:cs="Times New Roman"/>
+                <w:color w:val="FFFFFF" w:themeColor="background1"/>
+                <w:sz w:val="26"/>
+                <w:szCs w:val="26"/>
+              </w:rPr>
+            </w:pPr>
+            <w:r>
+              <w:rPr>
+                <w:rFonts w:ascii="Times New Roman" w:hAnsi="Times New Roman" w:cs="Times New Roman"/>
+                <w:color w:val="FFFFFF" w:themeColor="background1"/>
+                <w:sz w:val="26"/>
+                <w:szCs w:val="26"/>
+              </w:rPr>
+              <w:t>Connect to</w:t>
+            </w:r>
+          </w:p>
+        </w:tc>
+        <w:tc>
+          <w:tcPr>
+            <w:tcW w:w="7765" w:type="dxa"/>
+          </w:tcPr>
+          <w:p>
+            <w:pPr>
+              <w:tabs>
+                <w:tab w:val="center" w:pos="4680"/>
+                <w:tab w:val="right" w:pos="9360"/>
+              </w:tabs>
+              <w:spacing w:beforeLines="120" w:before="288" w:afterLines="120" w:after="288"/>
+              <w:ind w:left="720" w:hanging="720"/>
+              <w:rPr>
+                <w:rFonts w:ascii="Times New Roman" w:hAnsi="Times New Roman" w:cs="Times New Roman"/>
+                <w:sz w:val="26"/>
+                <w:szCs w:val="26"/>
+              </w:rPr>
+            </w:pPr>
+            <w:r>
+              <w:rPr>
+                <w:rFonts w:ascii="Times New Roman" w:hAnsi="Times New Roman" w:cs="Times New Roman"/>
+                <w:sz w:val="26"/>
+                <w:szCs w:val="26"/>
+              </w:rPr>
+              <w:t>Dish</w:t>
+            </w:r>
+            <w:r>
+              <w:rPr>
+                <w:rFonts w:ascii="Times New Roman" w:hAnsi="Times New Roman" w:cs="Times New Roman"/>
+                <w:sz w:val="26"/>
+                <w:szCs w:val="26"/>
+              </w:rPr>
+              <w:t xml:space="preserve"> Management</w:t>
+            </w:r>
+          </w:p>
+        </w:tc>
+      </w:tr>
+      <w:tr>
+        <w:tc>
+          <w:tcPr>
+            <w:tcW w:w="1972" w:type="dxa"/>
+            <w:shd w:val="clear" w:color="auto" w:fill="44546A" w:themeFill="text2"/>
+          </w:tcPr>
+          <w:p>
+            <w:pPr>
+              <w:tabs>
+                <w:tab w:val="center" w:pos="4680"/>
+                <w:tab w:val="right" w:pos="9360"/>
+              </w:tabs>
+              <w:spacing w:beforeLines="120" w:before="288" w:afterLines="120" w:after="288"/>
+              <w:ind w:left="720" w:hanging="720"/>
+              <w:rPr>
+                <w:rFonts w:ascii="Times New Roman" w:hAnsi="Times New Roman" w:cs="Times New Roman"/>
+                <w:color w:val="FFFFFF" w:themeColor="background1"/>
+                <w:sz w:val="26"/>
+                <w:szCs w:val="26"/>
+              </w:rPr>
+            </w:pPr>
+            <w:r>
+              <w:rPr>
+                <w:rFonts w:ascii="Times New Roman" w:hAnsi="Times New Roman" w:cs="Times New Roman"/>
+                <w:color w:val="FFFFFF" w:themeColor="background1"/>
+                <w:sz w:val="26"/>
+                <w:szCs w:val="26"/>
+              </w:rPr>
+              <w:t>Validation</w:t>
+            </w:r>
+          </w:p>
+        </w:tc>
+        <w:tc>
+          <w:tcPr>
+            <w:tcW w:w="7765" w:type="dxa"/>
+          </w:tcPr>
+          <w:p>
+            <w:pPr>
+              <w:numPr>
+                <w:ilvl w:val="0"/>
+                <w:numId w:val="1"/>
+              </w:numPr>
+              <w:spacing w:beforeLines="120" w:before="288" w:afterLines="120" w:after="288" w:line="360" w:lineRule="auto"/>
+              <w:ind w:hanging="720"/>
+              <w:contextualSpacing/>
+              <w:rPr>
+                <w:rFonts w:ascii="Times New Roman" w:hAnsi="Times New Roman" w:cs="Times New Roman"/>
+                <w:b/>
+                <w:sz w:val="26"/>
+                <w:szCs w:val="26"/>
+              </w:rPr>
+            </w:pPr>
+            <w:r>
+              <w:rPr>
+                <w:rFonts w:ascii="Times New Roman" w:hAnsi="Times New Roman" w:cs="Times New Roman"/>
+                <w:b/>
+                <w:sz w:val="26"/>
+                <w:szCs w:val="26"/>
+              </w:rPr>
+              <w:t>Dish ID</w:t>
+            </w:r>
+          </w:p>
+          <w:p>
+            <w:pPr>
+              <w:numPr>
+                <w:ilvl w:val="0"/>
+                <w:numId w:val="3"/>
+              </w:numPr>
+              <w:spacing w:beforeLines="120" w:before="288" w:afterLines="120" w:after="288" w:line="360" w:lineRule="auto"/>
+              <w:ind w:left="720" w:hanging="720"/>
+              <w:contextualSpacing/>
+              <w:rPr>
+                <w:rFonts w:ascii="Times New Roman" w:hAnsi="Times New Roman" w:cs="Times New Roman"/>
+                <w:sz w:val="26"/>
+                <w:szCs w:val="26"/>
+              </w:rPr>
+            </w:pPr>
+            <w:r>
+              <w:rPr>
+                <w:rFonts w:ascii="Times New Roman" w:hAnsi="Times New Roman" w:cs="Times New Roman"/>
+                <w:sz w:val="26"/>
+                <w:szCs w:val="26"/>
+              </w:rPr>
+              <w:t>Uneditable and disable</w:t>
+            </w:r>
+          </w:p>
+          <w:p>
+            <w:pPr>
+              <w:numPr>
+                <w:ilvl w:val="0"/>
+                <w:numId w:val="3"/>
+              </w:numPr>
+              <w:spacing w:beforeLines="120" w:before="288" w:afterLines="120" w:after="288" w:line="360" w:lineRule="auto"/>
+              <w:ind w:left="720" w:hanging="720"/>
+              <w:contextualSpacing/>
+              <w:rPr>
+                <w:rFonts w:ascii="Times New Roman" w:hAnsi="Times New Roman" w:cs="Times New Roman"/>
+                <w:sz w:val="26"/>
+                <w:szCs w:val="26"/>
+              </w:rPr>
+            </w:pPr>
+            <w:r>
+              <w:rPr>
+                <w:rFonts w:ascii="Times New Roman" w:hAnsi="Times New Roman" w:cs="Times New Roman"/>
+                <w:sz w:val="26"/>
+                <w:szCs w:val="26"/>
+              </w:rPr>
+              <w:t>Generated after confirmation</w:t>
+            </w:r>
+          </w:p>
+          <w:p>
+            <w:pPr>
+              <w:spacing w:beforeLines="120" w:before="288" w:afterLines="120" w:after="288" w:line="360" w:lineRule="auto"/>
+              <w:ind w:left="720"/>
+              <w:contextualSpacing/>
+              <w:rPr>
+                <w:rFonts w:ascii="Times New Roman" w:hAnsi="Times New Roman" w:cs="Times New Roman"/>
+                <w:sz w:val="26"/>
+                <w:szCs w:val="26"/>
+              </w:rPr>
+            </w:pPr>
+          </w:p>
+          <w:p>
+            <w:pPr>
+              <w:numPr>
+                <w:ilvl w:val="0"/>
+                <w:numId w:val="10"/>
+              </w:numPr>
+              <w:spacing w:beforeLines="120" w:before="288" w:afterLines="120" w:after="288" w:line="360" w:lineRule="auto"/>
+              <w:ind w:hanging="720"/>
+              <w:contextualSpacing/>
+              <w:rPr>
+                <w:rFonts w:ascii="Times New Roman" w:hAnsi="Times New Roman" w:cs="Times New Roman"/>
+                <w:b/>
+                <w:sz w:val="26"/>
+                <w:szCs w:val="26"/>
+              </w:rPr>
+            </w:pPr>
+            <w:r>
+              <w:rPr>
+                <w:rFonts w:ascii="Times New Roman" w:hAnsi="Times New Roman" w:cs="Times New Roman"/>
+                <w:b/>
+                <w:sz w:val="26"/>
+                <w:szCs w:val="26"/>
+              </w:rPr>
+              <w:t>Name</w:t>
+            </w:r>
+          </w:p>
+          <w:p>
+            <w:pPr>
+              <w:numPr>
+                <w:ilvl w:val="0"/>
+                <w:numId w:val="4"/>
+              </w:numPr>
+              <w:spacing w:beforeLines="120" w:before="288" w:afterLines="120" w:after="288" w:line="360" w:lineRule="auto"/>
+              <w:ind w:left="720" w:hanging="720"/>
+              <w:contextualSpacing/>
+              <w:rPr>
+                <w:rFonts w:ascii="Times New Roman" w:hAnsi="Times New Roman" w:cs="Times New Roman"/>
+                <w:sz w:val="26"/>
+                <w:szCs w:val="26"/>
+              </w:rPr>
+            </w:pPr>
+            <w:r>
+              <w:rPr>
+                <w:rFonts w:ascii="Times New Roman" w:hAnsi="Times New Roman" w:cs="Times New Roman"/>
+                <w:sz w:val="26"/>
+                <w:szCs w:val="26"/>
+              </w:rPr>
+              <w:t>Not blank</w:t>
+            </w:r>
+          </w:p>
+          <w:p>
+            <w:pPr>
+              <w:numPr>
+                <w:ilvl w:val="0"/>
+                <w:numId w:val="4"/>
+              </w:numPr>
+              <w:spacing w:beforeLines="120" w:before="288" w:afterLines="120" w:after="288" w:line="360" w:lineRule="auto"/>
+              <w:ind w:left="720" w:hanging="720"/>
+              <w:contextualSpacing/>
+              <w:rPr>
+                <w:rFonts w:ascii="Times New Roman" w:hAnsi="Times New Roman" w:cs="Times New Roman"/>
+                <w:sz w:val="26"/>
+                <w:szCs w:val="26"/>
+              </w:rPr>
+            </w:pPr>
+            <w:r>
+              <w:rPr>
+                <w:rFonts w:ascii="Times New Roman" w:hAnsi="Times New Roman" w:cs="Times New Roman"/>
+                <w:sz w:val="26"/>
+                <w:szCs w:val="26"/>
+              </w:rPr>
+              <w:t>20 - 50</w:t>
+            </w:r>
+            <w:r>
+              <w:rPr>
+                <w:rFonts w:ascii="Times New Roman" w:hAnsi="Times New Roman" w:cs="Times New Roman"/>
+                <w:sz w:val="26"/>
+                <w:szCs w:val="26"/>
+              </w:rPr>
+              <w:t xml:space="preserve"> characters</w:t>
+            </w:r>
+          </w:p>
+          <w:p>
+            <w:pPr>
+              <w:pStyle w:val="ListParagraph"/>
+              <w:numPr>
+                <w:ilvl w:val="0"/>
+                <w:numId w:val="1"/>
+              </w:numPr>
+              <w:spacing w:beforeLines="120" w:before="288" w:afterLines="120" w:after="288" w:line="360" w:lineRule="auto"/>
+              <w:ind w:hanging="720"/>
+              <w:contextualSpacing/>
+              <w:rPr>
+                <w:rFonts w:ascii="Times New Roman" w:hAnsi="Times New Roman" w:cs="Times New Roman"/>
+                <w:b/>
+                <w:sz w:val="26"/>
+                <w:szCs w:val="26"/>
+              </w:rPr>
+            </w:pPr>
+            <w:r>
+              <w:rPr>
+                <w:rFonts w:ascii="Times New Roman" w:hAnsi="Times New Roman" w:cs="Times New Roman"/>
+                <w:b/>
+                <w:sz w:val="26"/>
+                <w:szCs w:val="26"/>
+              </w:rPr>
+              <w:t>Ingredient</w:t>
+            </w:r>
+          </w:p>
+          <w:p>
+            <w:pPr>
+              <w:pStyle w:val="ListParagraph"/>
+              <w:numPr>
+                <w:ilvl w:val="0"/>
+                <w:numId w:val="5"/>
+              </w:numPr>
+              <w:spacing w:beforeLines="120" w:before="288" w:afterLines="120" w:after="288" w:line="360" w:lineRule="auto"/>
+              <w:ind w:left="720" w:hanging="720"/>
+              <w:contextualSpacing/>
+              <w:rPr>
+                <w:rFonts w:ascii="Times New Roman" w:hAnsi="Times New Roman" w:cs="Times New Roman"/>
+                <w:sz w:val="26"/>
+                <w:szCs w:val="26"/>
+              </w:rPr>
+            </w:pPr>
+            <w:r>
+              <w:rPr>
+                <w:rFonts w:ascii="Times New Roman" w:hAnsi="Times New Roman" w:cs="Times New Roman"/>
+                <w:sz w:val="26"/>
+                <w:szCs w:val="26"/>
+              </w:rPr>
+              <w:t>Not blank</w:t>
+            </w:r>
+          </w:p>
+          <w:p>
+            <w:pPr>
+              <w:pStyle w:val="ListParagraph"/>
+              <w:numPr>
+                <w:ilvl w:val="0"/>
+                <w:numId w:val="5"/>
+              </w:numPr>
+              <w:spacing w:beforeLines="120" w:before="288" w:afterLines="120" w:after="288" w:line="360" w:lineRule="auto"/>
+              <w:ind w:left="720" w:hanging="720"/>
+              <w:contextualSpacing/>
+              <w:rPr>
+                <w:rFonts w:ascii="Times New Roman" w:hAnsi="Times New Roman" w:cs="Times New Roman"/>
+                <w:sz w:val="26"/>
+                <w:szCs w:val="26"/>
+              </w:rPr>
+            </w:pPr>
+            <w:r>
+              <w:rPr>
+                <w:rFonts w:ascii="Times New Roman" w:hAnsi="Times New Roman" w:cs="Times New Roman"/>
+                <w:sz w:val="26"/>
+                <w:szCs w:val="26"/>
+              </w:rPr>
+              <w:t>50 – 200 charaters</w:t>
+            </w:r>
+            <w:r>
+              <w:rPr>
+                <w:rFonts w:ascii="Times New Roman" w:hAnsi="Times New Roman" w:cs="Times New Roman"/>
+                <w:sz w:val="26"/>
+                <w:szCs w:val="26"/>
+              </w:rPr>
+              <w:t xml:space="preserve"> </w:t>
+            </w:r>
+          </w:p>
+          <w:p>
+            <w:pPr>
+              <w:pStyle w:val="ListParagraph"/>
+              <w:spacing w:beforeLines="120" w:before="288" w:afterLines="120" w:after="288" w:line="360" w:lineRule="auto"/>
+              <w:contextualSpacing/>
+              <w:rPr>
+                <w:rFonts w:ascii="Times New Roman" w:hAnsi="Times New Roman" w:cs="Times New Roman"/>
+                <w:sz w:val="26"/>
+                <w:szCs w:val="26"/>
+              </w:rPr>
+            </w:pPr>
+          </w:p>
+          <w:p>
+            <w:pPr>
+              <w:pStyle w:val="ListParagraph"/>
+              <w:numPr>
+                <w:ilvl w:val="0"/>
+                <w:numId w:val="1"/>
+              </w:numPr>
+              <w:spacing w:beforeLines="120" w:before="288" w:afterLines="120" w:after="288" w:line="360" w:lineRule="auto"/>
+              <w:ind w:hanging="720"/>
+              <w:contextualSpacing/>
+              <w:rPr>
+                <w:rFonts w:ascii="Times New Roman" w:hAnsi="Times New Roman" w:cs="Times New Roman"/>
+                <w:b/>
+                <w:sz w:val="26"/>
+                <w:szCs w:val="26"/>
+              </w:rPr>
+            </w:pPr>
+            <w:r>
+              <w:rPr>
+                <w:rFonts w:ascii="Times New Roman" w:hAnsi="Times New Roman" w:cs="Times New Roman"/>
+                <w:b/>
+                <w:sz w:val="26"/>
+                <w:szCs w:val="26"/>
+              </w:rPr>
+              <w:t>Available Quantity</w:t>
+            </w:r>
+          </w:p>
+          <w:p>
+            <w:pPr>
+              <w:pStyle w:val="ListParagraph"/>
+              <w:numPr>
+                <w:ilvl w:val="0"/>
+                <w:numId w:val="2"/>
+              </w:numPr>
+              <w:spacing w:beforeLines="120" w:before="288" w:afterLines="120" w:after="288" w:line="360" w:lineRule="auto"/>
+              <w:ind w:left="720" w:hanging="720"/>
+              <w:contextualSpacing/>
+              <w:rPr>
+                <w:rFonts w:ascii="Times New Roman" w:hAnsi="Times New Roman" w:cs="Times New Roman"/>
+                <w:sz w:val="26"/>
+                <w:szCs w:val="26"/>
+              </w:rPr>
+            </w:pPr>
+            <w:r>
+              <w:rPr>
+                <w:rFonts w:ascii="Times New Roman" w:hAnsi="Times New Roman" w:cs="Times New Roman"/>
+                <w:sz w:val="26"/>
+                <w:szCs w:val="26"/>
+              </w:rPr>
+              <w:t>1 – 100 unit</w:t>
+            </w:r>
+          </w:p>
+          <w:p>
+            <w:pPr>
+              <w:numPr>
+                <w:ilvl w:val="0"/>
+                <w:numId w:val="10"/>
+              </w:numPr>
+              <w:spacing w:beforeLines="120" w:before="288" w:afterLines="120" w:after="288" w:line="360" w:lineRule="auto"/>
+              <w:ind w:hanging="720"/>
+              <w:contextualSpacing/>
+              <w:rPr>
+                <w:rFonts w:ascii="Times New Roman" w:hAnsi="Times New Roman" w:cs="Times New Roman"/>
+                <w:b/>
+                <w:sz w:val="28"/>
+                <w:szCs w:val="28"/>
+              </w:rPr>
+            </w:pPr>
+            <w:r>
+              <w:rPr>
+                <w:rFonts w:ascii="Times New Roman" w:hAnsi="Times New Roman" w:cs="Times New Roman"/>
+                <w:b/>
+                <w:sz w:val="28"/>
+                <w:szCs w:val="28"/>
+              </w:rPr>
+              <w:t>Price</w:t>
+            </w:r>
+          </w:p>
+          <w:p>
+            <w:pPr>
+              <w:numPr>
+                <w:ilvl w:val="0"/>
+                <w:numId w:val="4"/>
+              </w:numPr>
+              <w:spacing w:beforeLines="120" w:before="288" w:afterLines="120" w:after="288" w:line="360" w:lineRule="auto"/>
+              <w:ind w:left="720" w:hanging="720"/>
+              <w:contextualSpacing/>
+              <w:rPr>
+                <w:rFonts w:ascii="Times New Roman" w:hAnsi="Times New Roman" w:cs="Times New Roman"/>
+                <w:sz w:val="28"/>
+                <w:szCs w:val="28"/>
+              </w:rPr>
+            </w:pPr>
+            <w:r>
+              <w:rPr>
+                <w:rFonts w:ascii="Times New Roman" w:hAnsi="Times New Roman" w:cs="Times New Roman"/>
+                <w:sz w:val="28"/>
+                <w:szCs w:val="28"/>
+              </w:rPr>
+              <w:t>5.000 – 50.000 VND</w:t>
+            </w:r>
+          </w:p>
+        </w:tc>
+      </w:tr>
+      <w:tr>
+        <w:trPr>
+          <w:trHeight w:val="422"/>
+        </w:trPr>
+        <w:tc>
+          <w:tcPr>
+            <w:tcW w:w="1972" w:type="dxa"/>
+            <w:shd w:val="clear" w:color="auto" w:fill="44546A" w:themeFill="text2"/>
+          </w:tcPr>
+          <w:p>
+            <w:pPr>
+              <w:tabs>
+                <w:tab w:val="center" w:pos="4680"/>
+                <w:tab w:val="right" w:pos="9360"/>
+              </w:tabs>
+              <w:spacing w:beforeLines="120" w:before="288" w:afterLines="120" w:after="288"/>
+              <w:ind w:left="720" w:hanging="720"/>
+              <w:rPr>
+                <w:rFonts w:ascii="Times New Roman" w:hAnsi="Times New Roman" w:cs="Times New Roman"/>
+                <w:color w:val="FFFFFF" w:themeColor="background1"/>
+                <w:sz w:val="26"/>
+                <w:szCs w:val="26"/>
+              </w:rPr>
+            </w:pPr>
+            <w:r>
+              <w:rPr>
+                <w:rFonts w:ascii="Times New Roman" w:hAnsi="Times New Roman" w:cs="Times New Roman"/>
+                <w:color w:val="FFFFFF" w:themeColor="background1"/>
+                <w:sz w:val="26"/>
+                <w:szCs w:val="26"/>
+              </w:rPr>
+              <w:t>Initial values</w:t>
+            </w:r>
+          </w:p>
+        </w:tc>
+        <w:tc>
+          <w:tcPr>
+            <w:tcW w:w="7765" w:type="dxa"/>
+          </w:tcPr>
+          <w:p>
+            <w:pPr>
+              <w:pStyle w:val="ListParagraph"/>
+              <w:numPr>
+                <w:ilvl w:val="0"/>
+                <w:numId w:val="1"/>
+              </w:numPr>
+              <w:tabs>
+                <w:tab w:val="center" w:pos="4680"/>
+                <w:tab w:val="right" w:pos="9360"/>
+              </w:tabs>
+              <w:spacing w:beforeLines="120" w:before="288" w:afterLines="120" w:after="288" w:line="360" w:lineRule="auto"/>
+              <w:ind w:hanging="720"/>
+              <w:rPr>
+                <w:rFonts w:ascii="Times New Roman" w:hAnsi="Times New Roman" w:cs="Times New Roman"/>
+                <w:sz w:val="26"/>
+                <w:szCs w:val="26"/>
+              </w:rPr>
+            </w:pPr>
+            <w:r>
+              <w:rPr>
+                <w:rFonts w:ascii="Times New Roman" w:hAnsi="Times New Roman" w:cs="Times New Roman"/>
+                <w:sz w:val="26"/>
+                <w:szCs w:val="26"/>
+              </w:rPr>
+              <w:t>If View/Edit mode, all info will display</w:t>
+            </w:r>
+          </w:p>
+          <w:p>
+            <w:pPr>
+              <w:pStyle w:val="ListParagraph"/>
+              <w:numPr>
+                <w:ilvl w:val="0"/>
+                <w:numId w:val="1"/>
+              </w:numPr>
+              <w:tabs>
+                <w:tab w:val="center" w:pos="4680"/>
+                <w:tab w:val="right" w:pos="9360"/>
+              </w:tabs>
+              <w:spacing w:beforeLines="120" w:before="288" w:afterLines="120" w:after="288" w:line="360" w:lineRule="auto"/>
+              <w:ind w:hanging="720"/>
+              <w:rPr>
+                <w:rFonts w:ascii="Times New Roman" w:hAnsi="Times New Roman" w:cs="Times New Roman"/>
+                <w:sz w:val="26"/>
+                <w:szCs w:val="26"/>
+              </w:rPr>
+            </w:pPr>
+            <w:r>
+              <w:rPr>
+                <w:rFonts w:ascii="Times New Roman" w:hAnsi="Times New Roman" w:cs="Times New Roman"/>
+                <w:sz w:val="26"/>
+                <w:szCs w:val="26"/>
+              </w:rPr>
+              <w:t xml:space="preserve">If Add mode, </w:t>
+            </w:r>
+            <w:r>
+              <w:rPr>
+                <w:rFonts w:ascii="Times New Roman" w:hAnsi="Times New Roman" w:cs="Times New Roman"/>
+                <w:sz w:val="26"/>
+                <w:szCs w:val="26"/>
+              </w:rPr>
+              <w:t>Monday and Soup is defaul</w:t>
+            </w:r>
+            <w:r>
+              <w:rPr>
+                <w:rFonts w:ascii="Times New Roman" w:hAnsi="Times New Roman" w:cs="Times New Roman"/>
+                <w:sz w:val="26"/>
+                <w:szCs w:val="26"/>
+              </w:rPr>
+              <w:t>. Quantity is 1 and Dish is the first item on list.</w:t>
+            </w:r>
+          </w:p>
+          <w:p>
+            <w:pPr>
+              <w:pStyle w:val="ListParagraph"/>
+              <w:numPr>
+                <w:ilvl w:val="0"/>
+                <w:numId w:val="1"/>
+              </w:numPr>
+              <w:tabs>
+                <w:tab w:val="center" w:pos="4680"/>
+                <w:tab w:val="right" w:pos="9360"/>
+              </w:tabs>
+              <w:spacing w:beforeLines="120" w:before="288" w:afterLines="120" w:after="288" w:line="360" w:lineRule="auto"/>
+              <w:ind w:hanging="720"/>
+              <w:rPr>
+                <w:rFonts w:ascii="Times New Roman" w:hAnsi="Times New Roman" w:cs="Times New Roman"/>
+                <w:sz w:val="26"/>
+                <w:szCs w:val="26"/>
+              </w:rPr>
+            </w:pPr>
+            <w:r>
+              <w:rPr>
+                <w:rFonts w:ascii="Times New Roman" w:hAnsi="Times New Roman" w:cs="Times New Roman"/>
+                <w:sz w:val="26"/>
+                <w:szCs w:val="26"/>
+              </w:rPr>
+              <w:lastRenderedPageBreak/>
+              <w:t>Dish</w:t>
+            </w:r>
+            <w:r>
+              <w:rPr>
+                <w:rFonts w:ascii="Times New Roman" w:hAnsi="Times New Roman" w:cs="Times New Roman"/>
+                <w:sz w:val="26"/>
+                <w:szCs w:val="26"/>
+              </w:rPr>
+              <w:t xml:space="preserve"> ID will be generated after confirm</w:t>
+            </w:r>
+            <w:r>
+              <w:rPr>
+                <w:rFonts w:ascii="Times New Roman" w:hAnsi="Times New Roman" w:cs="Times New Roman"/>
+                <w:sz w:val="26"/>
+                <w:szCs w:val="26"/>
+              </w:rPr>
+              <w:t xml:space="preserve"> in format “Dyymmdd”</w:t>
+            </w:r>
+            <w:r>
+              <w:rPr>
+                <w:rFonts w:ascii="Times New Roman" w:hAnsi="Times New Roman" w:cs="Times New Roman"/>
+                <w:sz w:val="26"/>
+                <w:szCs w:val="26"/>
+              </w:rPr>
+              <w:t>.</w:t>
+            </w:r>
+          </w:p>
+        </w:tc>
+      </w:tr>
+      <w:tr>
+        <w:tc>
+          <w:tcPr>
+            <w:tcW w:w="1972" w:type="dxa"/>
+            <w:shd w:val="clear" w:color="auto" w:fill="44546A" w:themeFill="text2"/>
+          </w:tcPr>
+          <w:p>
+            <w:pPr>
+              <w:tabs>
+                <w:tab w:val="center" w:pos="4680"/>
+                <w:tab w:val="right" w:pos="9360"/>
+              </w:tabs>
+              <w:spacing w:beforeLines="120" w:before="288" w:afterLines="120" w:after="288"/>
+              <w:ind w:left="720" w:hanging="720"/>
+              <w:rPr>
+                <w:rFonts w:ascii="Times New Roman" w:hAnsi="Times New Roman" w:cs="Times New Roman"/>
+                <w:color w:val="FFFFFF" w:themeColor="background1"/>
+                <w:sz w:val="26"/>
+                <w:szCs w:val="26"/>
+              </w:rPr>
+            </w:pPr>
+            <w:r>
+              <w:rPr>
+                <w:rFonts w:ascii="Times New Roman" w:hAnsi="Times New Roman" w:cs="Times New Roman"/>
+                <w:color w:val="FFFFFF" w:themeColor="background1"/>
+                <w:sz w:val="26"/>
+                <w:szCs w:val="26"/>
+              </w:rPr>
+              <w:lastRenderedPageBreak/>
+              <w:t>Events</w:t>
+            </w:r>
+          </w:p>
+        </w:tc>
+        <w:tc>
+          <w:tcPr>
+            <w:tcW w:w="7765" w:type="dxa"/>
+          </w:tcPr>
+          <w:p>
+            <w:pPr>
+              <w:pStyle w:val="ListParagraph"/>
+              <w:numPr>
+                <w:ilvl w:val="0"/>
+                <w:numId w:val="9"/>
+              </w:numPr>
+              <w:spacing w:beforeLines="120" w:before="288" w:afterLines="120" w:after="288" w:line="360" w:lineRule="auto"/>
+              <w:ind w:hanging="720"/>
+              <w:contextualSpacing/>
+              <w:rPr>
+                <w:rFonts w:ascii="Times New Roman" w:hAnsi="Times New Roman" w:cs="Times New Roman"/>
+                <w:sz w:val="26"/>
+                <w:szCs w:val="26"/>
+              </w:rPr>
+            </w:pPr>
+            <w:r>
+              <w:rPr>
+                <w:rFonts w:ascii="Times New Roman" w:hAnsi="Times New Roman" w:cs="Times New Roman"/>
+                <w:sz w:val="26"/>
+                <w:szCs w:val="26"/>
+              </w:rPr>
+              <w:t>Click E</w:t>
+            </w:r>
+            <w:r>
+              <w:rPr>
+                <w:rFonts w:ascii="Times New Roman" w:hAnsi="Times New Roman" w:cs="Times New Roman"/>
+                <w:sz w:val="26"/>
+                <w:szCs w:val="26"/>
+              </w:rPr>
+              <w:t>xport to pdf this dish</w:t>
+            </w:r>
+            <w:r>
+              <w:rPr>
+                <w:rFonts w:ascii="Times New Roman" w:hAnsi="Times New Roman" w:cs="Times New Roman"/>
+                <w:sz w:val="26"/>
+                <w:szCs w:val="26"/>
+              </w:rPr>
+              <w:t xml:space="preserve"> (applied for served mode)</w:t>
+            </w:r>
+          </w:p>
+          <w:p>
+            <w:pPr>
+              <w:pStyle w:val="ListParagraph"/>
+              <w:numPr>
+                <w:ilvl w:val="0"/>
+                <w:numId w:val="9"/>
+              </w:numPr>
+              <w:spacing w:beforeLines="120" w:before="288" w:afterLines="120" w:after="288" w:line="360" w:lineRule="auto"/>
+              <w:ind w:hanging="720"/>
+              <w:contextualSpacing/>
+              <w:rPr>
+                <w:rFonts w:ascii="Times New Roman" w:hAnsi="Times New Roman" w:cs="Times New Roman"/>
+                <w:sz w:val="26"/>
+                <w:szCs w:val="26"/>
+              </w:rPr>
+            </w:pPr>
+            <w:r>
+              <w:rPr>
+                <w:rFonts w:ascii="Times New Roman" w:hAnsi="Times New Roman" w:cs="Times New Roman"/>
+                <w:sz w:val="26"/>
+                <w:szCs w:val="26"/>
+              </w:rPr>
+              <w:t>Cl</w:t>
+            </w:r>
+            <w:r>
+              <w:rPr>
+                <w:rFonts w:ascii="Times New Roman" w:hAnsi="Times New Roman" w:cs="Times New Roman"/>
+                <w:sz w:val="26"/>
+                <w:szCs w:val="26"/>
+              </w:rPr>
+              <w:t>ick Confirm to save a dish</w:t>
+            </w:r>
+            <w:bookmarkStart w:id="0" w:name="_GoBack"/>
+            <w:bookmarkEnd w:id="0"/>
+          </w:p>
+          <w:p>
+            <w:pPr>
+              <w:pStyle w:val="ListParagraph"/>
+              <w:numPr>
+                <w:ilvl w:val="0"/>
+                <w:numId w:val="9"/>
+              </w:numPr>
+              <w:spacing w:beforeLines="120" w:before="288" w:afterLines="120" w:after="288" w:line="360" w:lineRule="auto"/>
+              <w:ind w:hanging="720"/>
+              <w:contextualSpacing/>
+              <w:rPr>
+                <w:rFonts w:ascii="Times New Roman" w:hAnsi="Times New Roman" w:cs="Times New Roman"/>
+                <w:sz w:val="26"/>
+                <w:szCs w:val="26"/>
+              </w:rPr>
+            </w:pPr>
+            <w:r>
+              <w:rPr>
+                <w:rFonts w:ascii="Times New Roman" w:hAnsi="Times New Roman" w:cs="Times New Roman"/>
+                <w:sz w:val="26"/>
+                <w:szCs w:val="26"/>
+              </w:rPr>
+              <w:t>Click R</w:t>
+            </w:r>
+            <w:r>
+              <w:rPr>
+                <w:rFonts w:ascii="Times New Roman" w:hAnsi="Times New Roman" w:cs="Times New Roman"/>
+                <w:sz w:val="26"/>
+                <w:szCs w:val="26"/>
+              </w:rPr>
+              <w:t>emove to cancel this dish</w:t>
+            </w:r>
+          </w:p>
+          <w:p>
+            <w:pPr>
+              <w:pStyle w:val="ListParagraph"/>
+              <w:numPr>
+                <w:ilvl w:val="0"/>
+                <w:numId w:val="9"/>
+              </w:numPr>
+              <w:spacing w:beforeLines="120" w:before="288" w:afterLines="120" w:after="288" w:line="360" w:lineRule="auto"/>
+              <w:ind w:hanging="720"/>
+              <w:contextualSpacing/>
+              <w:rPr>
+                <w:rFonts w:ascii="Times New Roman" w:hAnsi="Times New Roman" w:cs="Times New Roman"/>
+                <w:sz w:val="26"/>
+                <w:szCs w:val="26"/>
+              </w:rPr>
+            </w:pPr>
+            <w:r>
+              <w:rPr>
+                <w:rFonts w:ascii="Times New Roman" w:hAnsi="Times New Roman" w:cs="Times New Roman"/>
+                <w:sz w:val="26"/>
+                <w:szCs w:val="26"/>
+              </w:rPr>
+              <w:t>Click Save draft when user is not sure about this dish</w:t>
+            </w:r>
+          </w:p>
+        </w:tc>
+      </w:tr>
+    </w:tbl>
+    <w:p>
+      <w:pPr>
+        <w:rPr>
+          <w:b/>
           <w:sz w:val="28"/>
           <w:szCs w:val="28"/>
         </w:rPr>
@@ -2774,6 +6789,119 @@
       </w:pPr>
       <w:rPr>
         <w:rFonts w:ascii="Symbol" w:hAnsi="Symbol" w:hint="default"/>
+      </w:rPr>
+    </w:lvl>
+    <w:lvl w:ilvl="1" w:tplc="04090003" w:tentative="1">
+      <w:start w:val="1"/>
+      <w:numFmt w:val="bullet"/>
+      <w:lvlText w:val="o"/>
+      <w:lvlJc w:val="left"/>
+      <w:pPr>
+        <w:ind w:left="1440" w:hanging="360"/>
+      </w:pPr>
+      <w:rPr>
+        <w:rFonts w:ascii="Courier New" w:hAnsi="Courier New" w:cs="Courier New" w:hint="default"/>
+      </w:rPr>
+    </w:lvl>
+    <w:lvl w:ilvl="2" w:tplc="04090005" w:tentative="1">
+      <w:start w:val="1"/>
+      <w:numFmt w:val="bullet"/>
+      <w:lvlText w:val=""/>
+      <w:lvlJc w:val="left"/>
+      <w:pPr>
+        <w:ind w:left="2160" w:hanging="360"/>
+      </w:pPr>
+      <w:rPr>
+        <w:rFonts w:ascii="Wingdings" w:hAnsi="Wingdings" w:hint="default"/>
+      </w:rPr>
+    </w:lvl>
+    <w:lvl w:ilvl="3" w:tplc="04090001" w:tentative="1">
+      <w:start w:val="1"/>
+      <w:numFmt w:val="bullet"/>
+      <w:lvlText w:val=""/>
+      <w:lvlJc w:val="left"/>
+      <w:pPr>
+        <w:ind w:left="2880" w:hanging="360"/>
+      </w:pPr>
+      <w:rPr>
+        <w:rFonts w:ascii="Symbol" w:hAnsi="Symbol" w:hint="default"/>
+      </w:rPr>
+    </w:lvl>
+    <w:lvl w:ilvl="4" w:tplc="04090003" w:tentative="1">
+      <w:start w:val="1"/>
+      <w:numFmt w:val="bullet"/>
+      <w:lvlText w:val="o"/>
+      <w:lvlJc w:val="left"/>
+      <w:pPr>
+        <w:ind w:left="3600" w:hanging="360"/>
+      </w:pPr>
+      <w:rPr>
+        <w:rFonts w:ascii="Courier New" w:hAnsi="Courier New" w:cs="Courier New" w:hint="default"/>
+      </w:rPr>
+    </w:lvl>
+    <w:lvl w:ilvl="5" w:tplc="04090005" w:tentative="1">
+      <w:start w:val="1"/>
+      <w:numFmt w:val="bullet"/>
+      <w:lvlText w:val=""/>
+      <w:lvlJc w:val="left"/>
+      <w:pPr>
+        <w:ind w:left="4320" w:hanging="360"/>
+      </w:pPr>
+      <w:rPr>
+        <w:rFonts w:ascii="Wingdings" w:hAnsi="Wingdings" w:hint="default"/>
+      </w:rPr>
+    </w:lvl>
+    <w:lvl w:ilvl="6" w:tplc="04090001" w:tentative="1">
+      <w:start w:val="1"/>
+      <w:numFmt w:val="bullet"/>
+      <w:lvlText w:val=""/>
+      <w:lvlJc w:val="left"/>
+      <w:pPr>
+        <w:ind w:left="5040" w:hanging="360"/>
+      </w:pPr>
+      <w:rPr>
+        <w:rFonts w:ascii="Symbol" w:hAnsi="Symbol" w:hint="default"/>
+      </w:rPr>
+    </w:lvl>
+    <w:lvl w:ilvl="7" w:tplc="04090003" w:tentative="1">
+      <w:start w:val="1"/>
+      <w:numFmt w:val="bullet"/>
+      <w:lvlText w:val="o"/>
+      <w:lvlJc w:val="left"/>
+      <w:pPr>
+        <w:ind w:left="5760" w:hanging="360"/>
+      </w:pPr>
+      <w:rPr>
+        <w:rFonts w:ascii="Courier New" w:hAnsi="Courier New" w:cs="Courier New" w:hint="default"/>
+      </w:rPr>
+    </w:lvl>
+    <w:lvl w:ilvl="8" w:tplc="04090005" w:tentative="1">
+      <w:start w:val="1"/>
+      <w:numFmt w:val="bullet"/>
+      <w:lvlText w:val=""/>
+      <w:lvlJc w:val="left"/>
+      <w:pPr>
+        <w:ind w:left="6480" w:hanging="360"/>
+      </w:pPr>
+      <w:rPr>
+        <w:rFonts w:ascii="Wingdings" w:hAnsi="Wingdings" w:hint="default"/>
+      </w:rPr>
+    </w:lvl>
+  </w:abstractNum>
+  <w:abstractNum w:abstractNumId="10" w15:restartNumberingAfterBreak="0">
+    <w:nsid w:val="7B4257D4"/>
+    <w:multiLevelType w:val="hybridMultilevel"/>
+    <w:tmpl w:val="2F00590E"/>
+    <w:lvl w:ilvl="0" w:tplc="0409000D">
+      <w:start w:val="1"/>
+      <w:numFmt w:val="bullet"/>
+      <w:lvlText w:val=""/>
+      <w:lvlJc w:val="left"/>
+      <w:pPr>
+        <w:ind w:left="720" w:hanging="360"/>
+      </w:pPr>
+      <w:rPr>
+        <w:rFonts w:ascii="Wingdings" w:hAnsi="Wingdings" w:hint="default"/>
       </w:rPr>
     </w:lvl>
     <w:lvl w:ilvl="1" w:tplc="04090003" w:tentative="1">
@@ -2902,6 +7030,9 @@
   </w:num>
   <w:num w:numId="10">
     <w:abstractNumId w:val="3"/>
+  </w:num>
+  <w:num w:numId="11">
+    <w:abstractNumId w:val="10"/>
   </w:num>
 </w:numbering>
 </file>

</xml_diff>